<commit_message>
Listing des ligues + accès aux clubs depuis le recyclerView item [OK], Listing des clubs [OK] -> Resolution problèmes mineurs (suppresion du compte non fonctionnel, login anonymous non fonctionnel, abonnements aux clubs non fonctionnel, Message d'erreur pour la création d'un compte doublon non fonctionnel.
</commit_message>
<xml_diff>
--- a/documentation/project-diary.docx
+++ b/documentation/project-diary.docx
@@ -1856,11 +1856,19 @@
           <w:lang w:val="fr-BE"/>
         </w:rPr>
       </w:pPr>
-      <w:r>
-        <w:rPr>
-          <w:lang w:val="fr-BE"/>
-        </w:rPr>
-        <w:t>Omada :</w:t>
+      <w:proofErr w:type="spellStart"/>
+      <w:r>
+        <w:rPr>
+          <w:lang w:val="fr-BE"/>
+        </w:rPr>
+        <w:t>Omada</w:t>
+      </w:r>
+      <w:proofErr w:type="spellEnd"/>
+      <w:r>
+        <w:rPr>
+          <w:lang w:val="fr-BE"/>
+        </w:rPr>
+        <w:t xml:space="preserve"> :</w:t>
       </w:r>
     </w:p>
     <w:p>
@@ -2296,11 +2304,19 @@
           <w:lang w:val="fr-BE"/>
         </w:rPr>
       </w:pPr>
-      <w:r>
-        <w:rPr>
-          <w:lang w:val="fr-BE"/>
-        </w:rPr>
-        <w:t>Serie A (Italie)</w:t>
+      <w:proofErr w:type="spellStart"/>
+      <w:r>
+        <w:rPr>
+          <w:lang w:val="fr-BE"/>
+        </w:rPr>
+        <w:t>Serie</w:t>
+      </w:r>
+      <w:proofErr w:type="spellEnd"/>
+      <w:r>
+        <w:rPr>
+          <w:lang w:val="fr-BE"/>
+        </w:rPr>
+        <w:t xml:space="preserve"> A (Italie)</w:t>
       </w:r>
     </w:p>
     <w:p>
@@ -2354,7 +2370,21 @@
         <w:rPr>
           <w:lang w:val="fr-BE"/>
         </w:rPr>
-        <w:t>[ Jupiler Pro League (Belgique) ]</w:t>
+        <w:t xml:space="preserve">[ </w:t>
+      </w:r>
+      <w:proofErr w:type="spellStart"/>
+      <w:r>
+        <w:rPr>
+          <w:lang w:val="fr-BE"/>
+        </w:rPr>
+        <w:t>Jupiler</w:t>
+      </w:r>
+      <w:proofErr w:type="spellEnd"/>
+      <w:r>
+        <w:rPr>
+          <w:lang w:val="fr-BE"/>
+        </w:rPr>
+        <w:t xml:space="preserve"> Pro League (Belgique) ]</w:t>
       </w:r>
     </w:p>
     <w:p>
@@ -2372,7 +2402,21 @@
         <w:rPr>
           <w:lang w:val="fr-BE"/>
         </w:rPr>
-        <w:t>[ Eredivisie (Pays-Bas) ]</w:t>
+        <w:t xml:space="preserve">[ </w:t>
+      </w:r>
+      <w:proofErr w:type="spellStart"/>
+      <w:r>
+        <w:rPr>
+          <w:lang w:val="fr-BE"/>
+        </w:rPr>
+        <w:t>Eredivisie</w:t>
+      </w:r>
+      <w:proofErr w:type="spellEnd"/>
+      <w:r>
+        <w:rPr>
+          <w:lang w:val="fr-BE"/>
+        </w:rPr>
+        <w:t xml:space="preserve"> (Pays-Bas) ]</w:t>
       </w:r>
     </w:p>
     <w:p>
@@ -2527,7 +2571,9 @@
           <w:lang w:val="fr-BE"/>
         </w:rPr>
       </w:pPr>
-      <w:bookmarkStart w:id="15" w:name="_Toc131075033"/>
+      <w:bookmarkStart w:id="15" w:name="_Récupération_Championnats"/>
+      <w:bookmarkStart w:id="16" w:name="_Toc131075033"/>
+      <w:bookmarkEnd w:id="15"/>
       <w:r>
         <w:rPr>
           <w:lang w:val="fr-BE"/>
@@ -2540,7 +2586,7 @@
         </w:rPr>
         <w:t>Championnats</w:t>
       </w:r>
-      <w:bookmarkEnd w:id="15"/>
+      <w:bookmarkEnd w:id="16"/>
     </w:p>
     <w:p>
       <w:pPr>
@@ -2650,7 +2696,7 @@
               <w:rPr>
                 <w:lang w:val="fr-BE"/>
               </w:rPr>
-              <w:t>409</w:t>
+              <w:t>39</w:t>
             </w:r>
           </w:p>
         </w:tc>
@@ -2667,11 +2713,19 @@
                 <w:lang w:val="fr-BE"/>
               </w:rPr>
             </w:pPr>
+            <w:proofErr w:type="spellStart"/>
             <w:r>
               <w:rPr>
                 <w:lang w:val="fr-BE"/>
               </w:rPr>
-              <w:t>Serie A</w:t>
+              <w:t>Serie</w:t>
+            </w:r>
+            <w:proofErr w:type="spellEnd"/>
+            <w:r>
+              <w:rPr>
+                <w:lang w:val="fr-BE"/>
+              </w:rPr>
+              <w:t xml:space="preserve"> A</w:t>
             </w:r>
           </w:p>
         </w:tc>
@@ -2787,11 +2841,19 @@
                 <w:lang w:val="fr-BE"/>
               </w:rPr>
             </w:pPr>
+            <w:proofErr w:type="spellStart"/>
             <w:r>
               <w:rPr>
                 <w:lang w:val="fr-BE"/>
               </w:rPr>
-              <w:t>Jupiler Pro League</w:t>
+              <w:t>Jupiler</w:t>
+            </w:r>
+            <w:proofErr w:type="spellEnd"/>
+            <w:r>
+              <w:rPr>
+                <w:lang w:val="fr-BE"/>
+              </w:rPr>
+              <w:t xml:space="preserve"> Pro League</w:t>
             </w:r>
           </w:p>
         </w:tc>
@@ -2827,12 +2889,14 @@
                 <w:lang w:val="fr-BE"/>
               </w:rPr>
             </w:pPr>
+            <w:proofErr w:type="spellStart"/>
             <w:r>
               <w:rPr>
                 <w:lang w:val="fr-BE"/>
               </w:rPr>
               <w:t>Eredivisie</w:t>
             </w:r>
+            <w:proofErr w:type="spellEnd"/>
           </w:p>
         </w:tc>
         <w:tc>
@@ -2930,6 +2994,7 @@
         </w:rPr>
         <w:t xml:space="preserve"> service </w:t>
       </w:r>
+      <w:proofErr w:type="spellStart"/>
       <w:r>
         <w:rPr>
           <w:b/>
@@ -2938,6 +3003,7 @@
         </w:rPr>
         <w:t>Firebase</w:t>
       </w:r>
+      <w:proofErr w:type="spellEnd"/>
       <w:r>
         <w:rPr>
           <w:lang w:val="fr-BE"/>
@@ -2954,7 +3020,35 @@
         <w:rPr>
           <w:lang w:val="fr-BE"/>
         </w:rPr>
-        <w:t xml:space="preserve"> ; "registerActivity" et "loginActivity".</w:t>
+        <w:t xml:space="preserve"> ; "</w:t>
+      </w:r>
+      <w:proofErr w:type="spellStart"/>
+      <w:r>
+        <w:rPr>
+          <w:lang w:val="fr-BE"/>
+        </w:rPr>
+        <w:t>registerActivity</w:t>
+      </w:r>
+      <w:proofErr w:type="spellEnd"/>
+      <w:r>
+        <w:rPr>
+          <w:lang w:val="fr-BE"/>
+        </w:rPr>
+        <w:t>" et "</w:t>
+      </w:r>
+      <w:proofErr w:type="spellStart"/>
+      <w:r>
+        <w:rPr>
+          <w:lang w:val="fr-BE"/>
+        </w:rPr>
+        <w:t>loginActivity</w:t>
+      </w:r>
+      <w:proofErr w:type="spellEnd"/>
+      <w:r>
+        <w:rPr>
+          <w:lang w:val="fr-BE"/>
+        </w:rPr>
+        <w:t>".</w:t>
       </w:r>
       <w:r>
         <w:rPr>
@@ -2983,14 +3077,34 @@
         </w:rPr>
         <w:t xml:space="preserve"> mais au moment d'enregistrer l'utilisateur dans la </w:t>
       </w:r>
+      <w:proofErr w:type="spellStart"/>
       <w:r>
         <w:rPr>
           <w:b/>
           <w:bCs/>
           <w:lang w:val="fr-BE"/>
         </w:rPr>
-        <w:t>Realtime Database</w:t>
-      </w:r>
+        <w:t>Realtime</w:t>
+      </w:r>
+      <w:proofErr w:type="spellEnd"/>
+      <w:r>
+        <w:rPr>
+          <w:b/>
+          <w:bCs/>
+          <w:lang w:val="fr-BE"/>
+        </w:rPr>
+        <w:t xml:space="preserve"> </w:t>
+      </w:r>
+      <w:proofErr w:type="spellStart"/>
+      <w:r>
+        <w:rPr>
+          <w:b/>
+          <w:bCs/>
+          <w:lang w:val="fr-BE"/>
+        </w:rPr>
+        <w:t>Database</w:t>
+      </w:r>
+      <w:proofErr w:type="spellEnd"/>
       <w:r>
         <w:rPr>
           <w:lang w:val="fr-BE"/>
@@ -3009,14 +3123,42 @@
           <w:iCs/>
           <w:lang w:val="fr-BE"/>
         </w:rPr>
-        <w:t>Challenges techniques &gt; C1 – Realtime Database</w:t>
-      </w:r>
+        <w:t xml:space="preserve">Challenges techniques &gt; C1 – </w:t>
+      </w:r>
+      <w:proofErr w:type="spellStart"/>
       <w:r>
         <w:rPr>
           <w:i/>
           <w:iCs/>
           <w:lang w:val="fr-BE"/>
         </w:rPr>
+        <w:t>Realtime</w:t>
+      </w:r>
+      <w:proofErr w:type="spellEnd"/>
+      <w:r>
+        <w:rPr>
+          <w:i/>
+          <w:iCs/>
+          <w:lang w:val="fr-BE"/>
+        </w:rPr>
+        <w:t xml:space="preserve"> </w:t>
+      </w:r>
+      <w:proofErr w:type="spellStart"/>
+      <w:r>
+        <w:rPr>
+          <w:i/>
+          <w:iCs/>
+          <w:lang w:val="fr-BE"/>
+        </w:rPr>
+        <w:t>Database</w:t>
+      </w:r>
+      <w:proofErr w:type="spellEnd"/>
+      <w:r>
+        <w:rPr>
+          <w:i/>
+          <w:iCs/>
+          <w:lang w:val="fr-BE"/>
+        </w:rPr>
         <w:t xml:space="preserve"> </w:t>
       </w:r>
       <w:r>
@@ -3068,8 +3210,44 @@
         <w:rPr>
           <w:lang w:val="fr-BE"/>
         </w:rPr>
-        <w:t>Ce qui est sauvegardé pour la clé "users" de la Realtime Database</w:t>
-      </w:r>
+        <w:t>Ce qui est sauvegardé pour la clé "</w:t>
+      </w:r>
+      <w:proofErr w:type="spellStart"/>
+      <w:r>
+        <w:rPr>
+          <w:lang w:val="fr-BE"/>
+        </w:rPr>
+        <w:t>users</w:t>
+      </w:r>
+      <w:proofErr w:type="spellEnd"/>
+      <w:r>
+        <w:rPr>
+          <w:lang w:val="fr-BE"/>
+        </w:rPr>
+        <w:t xml:space="preserve">" de la </w:t>
+      </w:r>
+      <w:proofErr w:type="spellStart"/>
+      <w:r>
+        <w:rPr>
+          <w:lang w:val="fr-BE"/>
+        </w:rPr>
+        <w:t>Realtime</w:t>
+      </w:r>
+      <w:proofErr w:type="spellEnd"/>
+      <w:r>
+        <w:rPr>
+          <w:lang w:val="fr-BE"/>
+        </w:rPr>
+        <w:t xml:space="preserve"> </w:t>
+      </w:r>
+      <w:proofErr w:type="spellStart"/>
+      <w:r>
+        <w:rPr>
+          <w:lang w:val="fr-BE"/>
+        </w:rPr>
+        <w:t>Database</w:t>
+      </w:r>
+      <w:proofErr w:type="spellEnd"/>
       <w:r>
         <w:rPr>
           <w:lang w:val="fr-BE"/>
@@ -3528,6 +3706,7 @@
         </w:rPr>
         <w:t xml:space="preserve">à l'email entré lors de l'inscription. Quant au mot de passe, il est enregistré dans la partie </w:t>
       </w:r>
+      <w:proofErr w:type="spellStart"/>
       <w:r>
         <w:rPr>
           <w:b/>
@@ -3536,6 +3715,7 @@
         </w:rPr>
         <w:t>Authentication</w:t>
       </w:r>
+      <w:proofErr w:type="spellEnd"/>
       <w:r>
         <w:rPr>
           <w:lang w:val="fr-BE"/>
@@ -3882,7 +4062,21 @@
           <w:lang w:val="fr-BE"/>
         </w:rPr>
         <w:lastRenderedPageBreak/>
-        <w:t xml:space="preserve">Classe RealtimeDatabaseManager </w:t>
+        <w:t xml:space="preserve">Classe </w:t>
+      </w:r>
+      <w:proofErr w:type="spellStart"/>
+      <w:r>
+        <w:rPr>
+          <w:lang w:val="fr-BE"/>
+        </w:rPr>
+        <w:t>RealtimeDatabaseManager</w:t>
+      </w:r>
+      <w:proofErr w:type="spellEnd"/>
+      <w:r>
+        <w:rPr>
+          <w:lang w:val="fr-BE"/>
+        </w:rPr>
+        <w:t xml:space="preserve"> </w:t>
       </w:r>
     </w:p>
     <w:p>
@@ -3895,7 +4089,35 @@
         <w:rPr>
           <w:lang w:val="fr-BE"/>
         </w:rPr>
-        <w:t>Je décide d'implémenter une classe qui me servira d'interface avec la Realtime Database.</w:t>
+        <w:t xml:space="preserve">Je décide d'implémenter une classe qui me servira d'interface avec la </w:t>
+      </w:r>
+      <w:proofErr w:type="spellStart"/>
+      <w:r>
+        <w:rPr>
+          <w:lang w:val="fr-BE"/>
+        </w:rPr>
+        <w:t>Realtime</w:t>
+      </w:r>
+      <w:proofErr w:type="spellEnd"/>
+      <w:r>
+        <w:rPr>
+          <w:lang w:val="fr-BE"/>
+        </w:rPr>
+        <w:t xml:space="preserve"> </w:t>
+      </w:r>
+      <w:proofErr w:type="spellStart"/>
+      <w:r>
+        <w:rPr>
+          <w:lang w:val="fr-BE"/>
+        </w:rPr>
+        <w:t>Database</w:t>
+      </w:r>
+      <w:proofErr w:type="spellEnd"/>
+      <w:r>
+        <w:rPr>
+          <w:lang w:val="fr-BE"/>
+        </w:rPr>
+        <w:t>.</w:t>
       </w:r>
     </w:p>
     <w:p>
@@ -3962,1729 +4184,706 @@
         <w:rPr>
           <w:lang w:val="fr-BE"/>
         </w:rPr>
-        <w:t>monsieur Riggio.</w:t>
+        <w:t xml:space="preserve">monsieur </w:t>
+      </w:r>
+      <w:proofErr w:type="spellStart"/>
+      <w:r>
+        <w:rPr>
+          <w:lang w:val="fr-BE"/>
+        </w:rPr>
+        <w:t>Riggio</w:t>
+      </w:r>
+      <w:proofErr w:type="spellEnd"/>
+      <w:r>
+        <w:rPr>
+          <w:lang w:val="fr-BE"/>
+        </w:rPr>
+        <w:t>.</w:t>
       </w:r>
     </w:p>
     <w:p>
       <w:pPr>
-        <w:pStyle w:val="Heading3"/>
-        <w:rPr>
-          <w:lang w:val="fr-BE"/>
-        </w:rPr>
-      </w:pPr>
-      <w:r>
-        <w:rPr>
-          <w:lang w:val="fr-BE"/>
-        </w:rPr>
-        <w:t>Classe RequestManager</w:t>
+        <w:rPr>
+          <w:lang w:val="fr-BE"/>
+        </w:rPr>
+      </w:pPr>
+      <w:r>
+        <w:rPr>
+          <w:lang w:val="fr-BE"/>
+        </w:rPr>
+        <w:t xml:space="preserve">Mon but ici est </w:t>
+      </w:r>
+      <w:r>
+        <w:rPr>
+          <w:lang w:val="fr-BE"/>
+        </w:rPr>
+        <w:t>:</w:t>
       </w:r>
     </w:p>
     <w:p>
       <w:pPr>
-        <w:rPr>
-          <w:lang w:val="fr-BE"/>
-        </w:rPr>
-      </w:pPr>
-      <w:r>
-        <w:rPr>
-          <w:lang w:val="fr-BE"/>
-        </w:rPr>
-        <w:t>La classe RequestManager me permettra de centraliser la logique des requête</w:t>
-      </w:r>
-      <w:r>
-        <w:rPr>
-          <w:lang w:val="fr-BE"/>
-        </w:rPr>
-        <w:t xml:space="preserve">s API. </w:t>
-      </w:r>
+        <w:pStyle w:val="ListParagraph"/>
+        <w:numPr>
+          <w:ilvl w:val="0"/>
+          <w:numId w:val="10"/>
+        </w:numPr>
+        <w:rPr>
+          <w:lang w:val="fr-BE"/>
+        </w:rPr>
+      </w:pPr>
+      <w:r>
+        <w:rPr>
+          <w:lang w:val="fr-BE"/>
+        </w:rPr>
+        <w:t>Récupérer certaines données de l'API et les stocker dans l</w:t>
+      </w:r>
+      <w:r>
+        <w:rPr>
+          <w:lang w:val="fr-BE"/>
+        </w:rPr>
+        <w:t xml:space="preserve">a </w:t>
+      </w:r>
+      <w:proofErr w:type="spellStart"/>
+      <w:r>
+        <w:rPr>
+          <w:lang w:val="fr-BE"/>
+        </w:rPr>
+        <w:t>Realtime</w:t>
+      </w:r>
+      <w:proofErr w:type="spellEnd"/>
+      <w:r>
+        <w:rPr>
+          <w:lang w:val="fr-BE"/>
+        </w:rPr>
+        <w:t xml:space="preserve"> </w:t>
+      </w:r>
+      <w:proofErr w:type="spellStart"/>
+      <w:r>
+        <w:rPr>
+          <w:lang w:val="fr-BE"/>
+        </w:rPr>
+        <w:t>Database</w:t>
+      </w:r>
+      <w:proofErr w:type="spellEnd"/>
     </w:p>
     <w:p>
       <w:pPr>
-        <w:shd w:val="clear" w:color="auto" w:fill="2B2B2B"/>
-        <w:tabs>
-          <w:tab w:val="left" w:pos="916"/>
-          <w:tab w:val="left" w:pos="1832"/>
-          <w:tab w:val="left" w:pos="2748"/>
-          <w:tab w:val="left" w:pos="3664"/>
-          <w:tab w:val="left" w:pos="4580"/>
-          <w:tab w:val="left" w:pos="5496"/>
-          <w:tab w:val="left" w:pos="6412"/>
-          <w:tab w:val="left" w:pos="7328"/>
-          <w:tab w:val="left" w:pos="8244"/>
-          <w:tab w:val="left" w:pos="9160"/>
-          <w:tab w:val="left" w:pos="10076"/>
-          <w:tab w:val="left" w:pos="10992"/>
-          <w:tab w:val="left" w:pos="11908"/>
-          <w:tab w:val="left" w:pos="12824"/>
-          <w:tab w:val="left" w:pos="13740"/>
-          <w:tab w:val="left" w:pos="14656"/>
-        </w:tabs>
-        <w:spacing w:before="0" w:after="0" w:line="240" w:lineRule="auto"/>
-        <w:jc w:val="left"/>
-        <w:rPr>
-          <w:rFonts w:ascii="JetBrains Mono" w:eastAsia="Times New Roman" w:hAnsi="JetBrains Mono" w:cs="JetBrains Mono"/>
-          <w:color w:val="CC7832"/>
-          <w:lang/>
-        </w:rPr>
-      </w:pPr>
+        <w:pStyle w:val="ListParagraph"/>
+        <w:numPr>
+          <w:ilvl w:val="0"/>
+          <w:numId w:val="10"/>
+        </w:numPr>
+        <w:rPr>
+          <w:lang w:val="fr-BE"/>
+        </w:rPr>
+      </w:pPr>
+      <w:r>
+        <w:rPr>
+          <w:lang w:val="fr-BE"/>
+        </w:rPr>
+        <w:t>Afficher ces données dans un</w:t>
+      </w:r>
+      <w:r>
+        <w:rPr>
+          <w:lang w:val="fr-BE"/>
+        </w:rPr>
+        <w:t xml:space="preserve"> </w:t>
+      </w:r>
+      <w:proofErr w:type="spellStart"/>
+      <w:r>
+        <w:rPr>
+          <w:b/>
+          <w:bCs/>
+          <w:lang w:val="fr-BE"/>
+        </w:rPr>
+        <w:t>RecyclerView</w:t>
+      </w:r>
+      <w:proofErr w:type="spellEnd"/>
+      <w:r>
+        <w:rPr>
+          <w:lang w:val="fr-BE"/>
+        </w:rPr>
+        <w:t xml:space="preserve"> (servant à les lister)</w:t>
+      </w:r>
     </w:p>
     <w:p>
       <w:pPr>
-        <w:shd w:val="clear" w:color="auto" w:fill="2B2B2B"/>
-        <w:tabs>
-          <w:tab w:val="left" w:pos="916"/>
-          <w:tab w:val="left" w:pos="1832"/>
-          <w:tab w:val="left" w:pos="2748"/>
-          <w:tab w:val="left" w:pos="3664"/>
-          <w:tab w:val="left" w:pos="4580"/>
-          <w:tab w:val="left" w:pos="5496"/>
-          <w:tab w:val="left" w:pos="6412"/>
-          <w:tab w:val="left" w:pos="7328"/>
-          <w:tab w:val="left" w:pos="8244"/>
-          <w:tab w:val="left" w:pos="9160"/>
-          <w:tab w:val="left" w:pos="10076"/>
-          <w:tab w:val="left" w:pos="10992"/>
-          <w:tab w:val="left" w:pos="11908"/>
-          <w:tab w:val="left" w:pos="12824"/>
-          <w:tab w:val="left" w:pos="13740"/>
-          <w:tab w:val="left" w:pos="14656"/>
-        </w:tabs>
-        <w:spacing w:before="0" w:after="0" w:line="240" w:lineRule="auto"/>
-        <w:jc w:val="left"/>
-        <w:rPr>
-          <w:rFonts w:ascii="JetBrains Mono" w:eastAsia="Times New Roman" w:hAnsi="JetBrains Mono" w:cs="JetBrains Mono"/>
-          <w:color w:val="CC7832"/>
-          <w:lang/>
-        </w:rPr>
-      </w:pPr>
+        <w:pStyle w:val="Heading3"/>
+        <w:rPr>
+          <w:lang w:val="fr-BE"/>
+        </w:rPr>
+      </w:pPr>
+      <w:r>
+        <w:rPr>
+          <w:lang w:val="fr-BE"/>
+        </w:rPr>
+        <w:t xml:space="preserve">Classe </w:t>
+      </w:r>
+      <w:proofErr w:type="spellStart"/>
+      <w:r>
+        <w:rPr>
+          <w:lang w:val="fr-BE"/>
+        </w:rPr>
+        <w:t>APIConfig</w:t>
+      </w:r>
+      <w:proofErr w:type="spellEnd"/>
     </w:p>
     <w:p>
       <w:pPr>
-        <w:shd w:val="clear" w:color="auto" w:fill="2B2B2B"/>
-        <w:tabs>
-          <w:tab w:val="left" w:pos="916"/>
-          <w:tab w:val="left" w:pos="1832"/>
-          <w:tab w:val="left" w:pos="2748"/>
-          <w:tab w:val="left" w:pos="3664"/>
-          <w:tab w:val="left" w:pos="4580"/>
-          <w:tab w:val="left" w:pos="5496"/>
-          <w:tab w:val="left" w:pos="6412"/>
-          <w:tab w:val="left" w:pos="7328"/>
-          <w:tab w:val="left" w:pos="8244"/>
-          <w:tab w:val="left" w:pos="9160"/>
-          <w:tab w:val="left" w:pos="10076"/>
-          <w:tab w:val="left" w:pos="10992"/>
-          <w:tab w:val="left" w:pos="11908"/>
-          <w:tab w:val="left" w:pos="12824"/>
-          <w:tab w:val="left" w:pos="13740"/>
-          <w:tab w:val="left" w:pos="14656"/>
-        </w:tabs>
-        <w:spacing w:before="0" w:after="0" w:line="240" w:lineRule="auto"/>
-        <w:jc w:val="left"/>
-        <w:rPr>
-          <w:rFonts w:ascii="JetBrains Mono" w:eastAsia="Times New Roman" w:hAnsi="JetBrains Mono" w:cs="JetBrains Mono"/>
-          <w:color w:val="CC7832"/>
-          <w:lang/>
-        </w:rPr>
-      </w:pPr>
+        <w:rPr>
+          <w:lang w:val="fr-BE"/>
+        </w:rPr>
+      </w:pPr>
+      <w:r>
+        <w:rPr>
+          <w:lang w:val="fr-BE"/>
+        </w:rPr>
+        <w:t>Premièrement,</w:t>
+      </w:r>
+      <w:r>
+        <w:rPr>
+          <w:lang w:val="fr-BE"/>
+        </w:rPr>
+        <w:t xml:space="preserve"> pour pouvoir m</w:t>
+      </w:r>
+      <w:r>
+        <w:rPr>
+          <w:lang w:val="fr-BE"/>
+        </w:rPr>
+        <w:t xml:space="preserve">e </w:t>
+      </w:r>
+      <w:r>
+        <w:rPr>
+          <w:lang w:val="fr-BE"/>
+        </w:rPr>
+        <w:t>connecter</w:t>
+      </w:r>
+      <w:r>
+        <w:rPr>
+          <w:lang w:val="fr-BE"/>
+        </w:rPr>
+        <w:t xml:space="preserve"> à l'API</w:t>
+      </w:r>
+      <w:r>
+        <w:rPr>
+          <w:lang w:val="fr-BE"/>
+        </w:rPr>
+        <w:t xml:space="preserve"> et effectuer des requêtes,</w:t>
+      </w:r>
+      <w:r>
+        <w:rPr>
+          <w:lang w:val="fr-BE"/>
+        </w:rPr>
+        <w:t xml:space="preserve"> je vais avoir besoin de ma clé d'identification</w:t>
+      </w:r>
+      <w:r>
+        <w:rPr>
+          <w:lang w:val="fr-BE"/>
+        </w:rPr>
+        <w:t xml:space="preserve">. Cependant, </w:t>
+      </w:r>
+      <w:r>
+        <w:rPr>
+          <w:lang w:val="fr-BE"/>
+        </w:rPr>
+        <w:t>mon projet est répertorié sur GitHub</w:t>
+      </w:r>
+      <w:r>
+        <w:rPr>
+          <w:lang w:val="fr-BE"/>
+        </w:rPr>
+        <w:t xml:space="preserve"> en publique</w:t>
+      </w:r>
+      <w:r>
+        <w:rPr>
+          <w:lang w:val="fr-BE"/>
+        </w:rPr>
+        <w:t xml:space="preserve">. Je vais donc stocker cette information </w:t>
+      </w:r>
+      <w:r>
+        <w:rPr>
+          <w:lang w:val="fr-BE"/>
+        </w:rPr>
+        <w:t xml:space="preserve">en tant que constante </w:t>
+      </w:r>
+      <w:r>
+        <w:rPr>
+          <w:lang w:val="fr-BE"/>
+        </w:rPr>
+        <w:t>dans une autre classe que je vais appeler</w:t>
+      </w:r>
+      <w:r>
+        <w:rPr>
+          <w:lang w:val="fr-BE"/>
+        </w:rPr>
+        <w:t xml:space="preserve"> "</w:t>
+      </w:r>
+      <w:r>
+        <w:rPr>
+          <w:lang w:val="fr-BE"/>
+        </w:rPr>
+        <w:t>Secret</w:t>
+      </w:r>
+      <w:r>
+        <w:rPr>
+          <w:lang w:val="fr-BE"/>
+        </w:rPr>
+        <w:t xml:space="preserve">" </w:t>
+      </w:r>
+      <w:r>
+        <w:rPr>
+          <w:lang w:val="fr-BE"/>
+        </w:rPr>
+        <w:t xml:space="preserve">dont le fichier </w:t>
+      </w:r>
+      <w:r>
+        <w:rPr>
+          <w:lang w:val="fr-BE"/>
+        </w:rPr>
+        <w:t xml:space="preserve">sera </w:t>
+      </w:r>
+      <w:r>
+        <w:rPr>
+          <w:lang w:val="fr-BE"/>
+        </w:rPr>
+        <w:t>référencé dans le</w:t>
+      </w:r>
+      <w:r>
+        <w:rPr>
+          <w:lang w:val="fr-BE"/>
+        </w:rPr>
+        <w:t xml:space="preserve"> </w:t>
+      </w:r>
+      <w:r>
+        <w:rPr>
+          <w:b/>
+          <w:bCs/>
+          <w:lang w:val="fr-BE"/>
+        </w:rPr>
+        <w:t>.</w:t>
+      </w:r>
+      <w:proofErr w:type="spellStart"/>
+      <w:r>
+        <w:rPr>
+          <w:b/>
+          <w:bCs/>
+          <w:lang w:val="fr-BE"/>
+        </w:rPr>
+        <w:t>gitignore</w:t>
+      </w:r>
+      <w:proofErr w:type="spellEnd"/>
+      <w:r>
+        <w:rPr>
+          <w:lang w:val="fr-BE"/>
+        </w:rPr>
+        <w:t xml:space="preserve"> afin que la clé secrète ne se retrouve </w:t>
+      </w:r>
+      <w:r>
+        <w:rPr>
+          <w:lang w:val="fr-BE"/>
+        </w:rPr>
+        <w:t xml:space="preserve">pas </w:t>
+      </w:r>
+      <w:r>
+        <w:rPr>
+          <w:lang w:val="fr-BE"/>
+        </w:rPr>
+        <w:t>publiquement sur GitHub</w:t>
+      </w:r>
+      <w:r>
+        <w:rPr>
+          <w:lang w:val="fr-BE"/>
+        </w:rPr>
+        <w:t xml:space="preserve"> lors d'un push</w:t>
+      </w:r>
+      <w:r>
+        <w:rPr>
+          <w:lang w:val="fr-BE"/>
+        </w:rPr>
+        <w:t>.</w:t>
+      </w:r>
     </w:p>
     <w:p>
       <w:pPr>
-        <w:shd w:val="clear" w:color="auto" w:fill="2B2B2B"/>
-        <w:tabs>
-          <w:tab w:val="left" w:pos="916"/>
-          <w:tab w:val="left" w:pos="1832"/>
-          <w:tab w:val="left" w:pos="2748"/>
-          <w:tab w:val="left" w:pos="3664"/>
-          <w:tab w:val="left" w:pos="4580"/>
-          <w:tab w:val="left" w:pos="5496"/>
-          <w:tab w:val="left" w:pos="6412"/>
-          <w:tab w:val="left" w:pos="7328"/>
-          <w:tab w:val="left" w:pos="8244"/>
-          <w:tab w:val="left" w:pos="9160"/>
-          <w:tab w:val="left" w:pos="10076"/>
-          <w:tab w:val="left" w:pos="10992"/>
-          <w:tab w:val="left" w:pos="11908"/>
-          <w:tab w:val="left" w:pos="12824"/>
-          <w:tab w:val="left" w:pos="13740"/>
-          <w:tab w:val="left" w:pos="14656"/>
-        </w:tabs>
-        <w:spacing w:before="0" w:after="0" w:line="240" w:lineRule="auto"/>
-        <w:jc w:val="left"/>
-        <w:rPr>
-          <w:rFonts w:ascii="JetBrains Mono" w:eastAsia="Times New Roman" w:hAnsi="JetBrains Mono" w:cs="JetBrains Mono"/>
-          <w:color w:val="CC7832"/>
-          <w:lang/>
-        </w:rPr>
-      </w:pPr>
+        <w:rPr>
+          <w:lang w:val="fr-BE"/>
+        </w:rPr>
+      </w:pPr>
+      <w:r>
+        <w:rPr>
+          <w:lang w:val="fr-BE"/>
+        </w:rPr>
+        <w:t>Avançant dans mon développement</w:t>
+      </w:r>
+      <w:r>
+        <w:rPr>
+          <w:lang w:val="fr-BE"/>
+        </w:rPr>
+        <w:t>, je me rends compte que j'aurais besoin d'autres informations relatives à l'API (comme les IDs des ligues</w:t>
+      </w:r>
+      <w:r>
+        <w:rPr>
+          <w:lang w:val="fr-BE"/>
+        </w:rPr>
+        <w:t xml:space="preserve"> concernées par l'application)</w:t>
+      </w:r>
+      <w:r>
+        <w:rPr>
+          <w:lang w:val="fr-BE"/>
+        </w:rPr>
+        <w:t xml:space="preserve"> je renomme donc la classe (et le fichier par la même occasion) "</w:t>
+      </w:r>
+      <w:proofErr w:type="spellStart"/>
+      <w:r>
+        <w:rPr>
+          <w:lang w:val="fr-BE"/>
+        </w:rPr>
+        <w:t>APIConfig</w:t>
+      </w:r>
+      <w:proofErr w:type="spellEnd"/>
+      <w:r>
+        <w:rPr>
+          <w:lang w:val="fr-BE"/>
+        </w:rPr>
+        <w:t xml:space="preserve">" pour centraliser les constantes </w:t>
+      </w:r>
+      <w:r>
+        <w:rPr>
+          <w:lang w:val="fr-BE"/>
+        </w:rPr>
+        <w:t xml:space="preserve">relatives à l'API. </w:t>
+      </w:r>
     </w:p>
     <w:p>
       <w:pPr>
-        <w:shd w:val="clear" w:color="auto" w:fill="2B2B2B"/>
-        <w:tabs>
-          <w:tab w:val="left" w:pos="916"/>
-          <w:tab w:val="left" w:pos="1832"/>
-          <w:tab w:val="left" w:pos="2748"/>
-          <w:tab w:val="left" w:pos="3664"/>
-          <w:tab w:val="left" w:pos="4580"/>
-          <w:tab w:val="left" w:pos="5496"/>
-          <w:tab w:val="left" w:pos="6412"/>
-          <w:tab w:val="left" w:pos="7328"/>
-          <w:tab w:val="left" w:pos="8244"/>
-          <w:tab w:val="left" w:pos="9160"/>
-          <w:tab w:val="left" w:pos="10076"/>
-          <w:tab w:val="left" w:pos="10992"/>
-          <w:tab w:val="left" w:pos="11908"/>
-          <w:tab w:val="left" w:pos="12824"/>
-          <w:tab w:val="left" w:pos="13740"/>
-          <w:tab w:val="left" w:pos="14656"/>
-        </w:tabs>
-        <w:spacing w:before="0" w:after="0" w:line="240" w:lineRule="auto"/>
-        <w:jc w:val="left"/>
-        <w:rPr>
-          <w:rFonts w:ascii="JetBrains Mono" w:eastAsia="Times New Roman" w:hAnsi="JetBrains Mono" w:cs="JetBrains Mono"/>
-          <w:color w:val="CC7832"/>
-          <w:lang/>
-        </w:rPr>
-      </w:pPr>
+        <w:rPr>
+          <w:lang w:val="fr-BE"/>
+        </w:rPr>
+      </w:pPr>
+      <w:r>
+        <w:rPr>
+          <w:lang w:val="fr-BE"/>
+        </w:rPr>
+        <w:t xml:space="preserve">On y retrouve : </w:t>
+      </w:r>
     </w:p>
     <w:p>
       <w:pPr>
-        <w:shd w:val="clear" w:color="auto" w:fill="2B2B2B"/>
-        <w:tabs>
-          <w:tab w:val="left" w:pos="916"/>
-          <w:tab w:val="left" w:pos="1832"/>
-          <w:tab w:val="left" w:pos="2748"/>
-          <w:tab w:val="left" w:pos="3664"/>
-          <w:tab w:val="left" w:pos="4580"/>
-          <w:tab w:val="left" w:pos="5496"/>
-          <w:tab w:val="left" w:pos="6412"/>
-          <w:tab w:val="left" w:pos="7328"/>
-          <w:tab w:val="left" w:pos="8244"/>
-          <w:tab w:val="left" w:pos="9160"/>
-          <w:tab w:val="left" w:pos="10076"/>
-          <w:tab w:val="left" w:pos="10992"/>
-          <w:tab w:val="left" w:pos="11908"/>
-          <w:tab w:val="left" w:pos="12824"/>
-          <w:tab w:val="left" w:pos="13740"/>
-          <w:tab w:val="left" w:pos="14656"/>
-        </w:tabs>
-        <w:spacing w:before="0" w:after="0" w:line="240" w:lineRule="auto"/>
-        <w:jc w:val="left"/>
-        <w:rPr>
-          <w:rFonts w:ascii="JetBrains Mono" w:eastAsia="Times New Roman" w:hAnsi="JetBrains Mono" w:cs="JetBrains Mono"/>
-          <w:color w:val="CC7832"/>
-          <w:lang/>
-        </w:rPr>
-      </w:pPr>
+        <w:pStyle w:val="ListParagraph"/>
+        <w:numPr>
+          <w:ilvl w:val="0"/>
+          <w:numId w:val="11"/>
+        </w:numPr>
+        <w:rPr>
+          <w:lang w:val="fr-BE"/>
+        </w:rPr>
+      </w:pPr>
+      <w:r>
+        <w:rPr>
+          <w:lang w:val="fr-BE"/>
+        </w:rPr>
+        <w:t>L</w:t>
+      </w:r>
+      <w:r>
+        <w:rPr>
+          <w:lang w:val="fr-BE"/>
+        </w:rPr>
+        <w:t>'URL de l'API</w:t>
+      </w:r>
+      <w:r>
+        <w:rPr>
+          <w:lang w:val="fr-BE"/>
+        </w:rPr>
+        <w:t xml:space="preserve"> sous forme de constante </w:t>
+      </w:r>
+      <w:r>
+        <w:rPr>
+          <w:b/>
+          <w:bCs/>
+          <w:i/>
+          <w:iCs/>
+          <w:lang w:val="fr-BE"/>
+        </w:rPr>
+        <w:t>API_URL</w:t>
+      </w:r>
     </w:p>
     <w:p>
       <w:pPr>
-        <w:shd w:val="clear" w:color="auto" w:fill="2B2B2B"/>
-        <w:tabs>
-          <w:tab w:val="left" w:pos="916"/>
-          <w:tab w:val="left" w:pos="1832"/>
-          <w:tab w:val="left" w:pos="2748"/>
-          <w:tab w:val="left" w:pos="3664"/>
-          <w:tab w:val="left" w:pos="4580"/>
-          <w:tab w:val="left" w:pos="5496"/>
-          <w:tab w:val="left" w:pos="6412"/>
-          <w:tab w:val="left" w:pos="7328"/>
-          <w:tab w:val="left" w:pos="8244"/>
-          <w:tab w:val="left" w:pos="9160"/>
-          <w:tab w:val="left" w:pos="10076"/>
-          <w:tab w:val="left" w:pos="10992"/>
-          <w:tab w:val="left" w:pos="11908"/>
-          <w:tab w:val="left" w:pos="12824"/>
-          <w:tab w:val="left" w:pos="13740"/>
-          <w:tab w:val="left" w:pos="14656"/>
-        </w:tabs>
-        <w:spacing w:before="0" w:after="0" w:line="240" w:lineRule="auto"/>
-        <w:jc w:val="left"/>
-        <w:rPr>
-          <w:rFonts w:ascii="JetBrains Mono" w:eastAsia="Times New Roman" w:hAnsi="JetBrains Mono" w:cs="JetBrains Mono"/>
-          <w:color w:val="CC7832"/>
-          <w:lang/>
-        </w:rPr>
-      </w:pPr>
+        <w:pStyle w:val="ListParagraph"/>
+        <w:numPr>
+          <w:ilvl w:val="0"/>
+          <w:numId w:val="11"/>
+        </w:numPr>
+        <w:rPr>
+          <w:lang w:val="fr-BE"/>
+        </w:rPr>
+      </w:pPr>
+      <w:r>
+        <w:rPr>
+          <w:lang w:val="fr-BE"/>
+        </w:rPr>
+        <w:t xml:space="preserve">Les en-têtes nécessaires </w:t>
+      </w:r>
+      <w:r>
+        <w:rPr>
+          <w:lang w:val="fr-BE"/>
+        </w:rPr>
+        <w:t xml:space="preserve">sous forme de </w:t>
+      </w:r>
+      <w:proofErr w:type="spellStart"/>
+      <w:r>
+        <w:rPr>
+          <w:lang w:val="fr-BE"/>
+        </w:rPr>
+        <w:t>HashMap</w:t>
+      </w:r>
+      <w:proofErr w:type="spellEnd"/>
+      <w:r>
+        <w:rPr>
+          <w:lang w:val="fr-BE"/>
+        </w:rPr>
+        <w:t xml:space="preserve"> </w:t>
+      </w:r>
+      <w:r>
+        <w:rPr>
+          <w:b/>
+          <w:bCs/>
+          <w:i/>
+          <w:iCs/>
+          <w:lang w:val="fr-BE"/>
+        </w:rPr>
+        <w:t>HEADERS</w:t>
+      </w:r>
+      <w:r>
+        <w:rPr>
+          <w:lang w:val="fr-BE"/>
+        </w:rPr>
+        <w:t xml:space="preserve"> :</w:t>
+      </w:r>
     </w:p>
     <w:p>
       <w:pPr>
-        <w:shd w:val="clear" w:color="auto" w:fill="2B2B2B"/>
-        <w:tabs>
-          <w:tab w:val="left" w:pos="916"/>
-          <w:tab w:val="left" w:pos="1832"/>
-          <w:tab w:val="left" w:pos="2748"/>
-          <w:tab w:val="left" w:pos="3664"/>
-          <w:tab w:val="left" w:pos="4580"/>
-          <w:tab w:val="left" w:pos="5496"/>
-          <w:tab w:val="left" w:pos="6412"/>
-          <w:tab w:val="left" w:pos="7328"/>
-          <w:tab w:val="left" w:pos="8244"/>
-          <w:tab w:val="left" w:pos="9160"/>
-          <w:tab w:val="left" w:pos="10076"/>
-          <w:tab w:val="left" w:pos="10992"/>
-          <w:tab w:val="left" w:pos="11908"/>
-          <w:tab w:val="left" w:pos="12824"/>
-          <w:tab w:val="left" w:pos="13740"/>
-          <w:tab w:val="left" w:pos="14656"/>
-        </w:tabs>
-        <w:spacing w:before="0" w:after="0" w:line="240" w:lineRule="auto"/>
-        <w:jc w:val="left"/>
-        <w:rPr>
-          <w:rFonts w:ascii="JetBrains Mono" w:eastAsia="Times New Roman" w:hAnsi="JetBrains Mono" w:cs="JetBrains Mono"/>
-          <w:color w:val="CC7832"/>
-          <w:lang/>
-        </w:rPr>
-      </w:pPr>
+        <w:pStyle w:val="ListParagraph"/>
+        <w:numPr>
+          <w:ilvl w:val="1"/>
+          <w:numId w:val="11"/>
+        </w:numPr>
+        <w:rPr>
+          <w:lang w:val="fr-BE"/>
+        </w:rPr>
+      </w:pPr>
+      <w:r>
+        <w:rPr>
+          <w:lang w:val="fr-BE"/>
+        </w:rPr>
+        <w:t xml:space="preserve">Clé </w:t>
+      </w:r>
+      <w:r>
+        <w:rPr>
+          <w:lang w:val="fr-BE"/>
+        </w:rPr>
+        <w:t>"</w:t>
+      </w:r>
+      <w:r>
+        <w:rPr>
+          <w:b/>
+          <w:bCs/>
+          <w:i/>
+          <w:iCs/>
+          <w:lang w:val="fr-BE"/>
+        </w:rPr>
+        <w:t>X-</w:t>
+      </w:r>
+      <w:proofErr w:type="spellStart"/>
+      <w:r>
+        <w:rPr>
+          <w:b/>
+          <w:bCs/>
+          <w:i/>
+          <w:iCs/>
+          <w:lang w:val="fr-BE"/>
+        </w:rPr>
+        <w:t>RapidAPI</w:t>
+      </w:r>
+      <w:proofErr w:type="spellEnd"/>
+      <w:r>
+        <w:rPr>
+          <w:b/>
+          <w:bCs/>
+          <w:i/>
+          <w:iCs/>
+          <w:lang w:val="fr-BE"/>
+        </w:rPr>
+        <w:t>-Key</w:t>
+      </w:r>
+      <w:r>
+        <w:rPr>
+          <w:lang w:val="fr-BE"/>
+        </w:rPr>
+        <w:t>"</w:t>
+      </w:r>
     </w:p>
     <w:p>
       <w:pPr>
-        <w:shd w:val="clear" w:color="auto" w:fill="2B2B2B"/>
-        <w:tabs>
-          <w:tab w:val="left" w:pos="916"/>
-          <w:tab w:val="left" w:pos="1832"/>
-          <w:tab w:val="left" w:pos="2748"/>
-          <w:tab w:val="left" w:pos="3664"/>
-          <w:tab w:val="left" w:pos="4580"/>
-          <w:tab w:val="left" w:pos="5496"/>
-          <w:tab w:val="left" w:pos="6412"/>
-          <w:tab w:val="left" w:pos="7328"/>
-          <w:tab w:val="left" w:pos="8244"/>
-          <w:tab w:val="left" w:pos="9160"/>
-          <w:tab w:val="left" w:pos="10076"/>
-          <w:tab w:val="left" w:pos="10992"/>
-          <w:tab w:val="left" w:pos="11908"/>
-          <w:tab w:val="left" w:pos="12824"/>
-          <w:tab w:val="left" w:pos="13740"/>
-          <w:tab w:val="left" w:pos="14656"/>
-        </w:tabs>
-        <w:spacing w:before="0" w:after="0" w:line="240" w:lineRule="auto"/>
-        <w:jc w:val="left"/>
-        <w:rPr>
-          <w:rFonts w:ascii="JetBrains Mono" w:eastAsia="Times New Roman" w:hAnsi="JetBrains Mono" w:cs="JetBrains Mono"/>
-          <w:color w:val="CC7832"/>
-          <w:lang/>
-        </w:rPr>
-      </w:pPr>
+        <w:pStyle w:val="ListParagraph"/>
+        <w:numPr>
+          <w:ilvl w:val="1"/>
+          <w:numId w:val="11"/>
+        </w:numPr>
+        <w:rPr>
+          <w:lang w:val="fr-BE"/>
+        </w:rPr>
+      </w:pPr>
+      <w:r>
+        <w:rPr>
+          <w:lang w:val="fr-BE"/>
+        </w:rPr>
+        <w:t>Hôte "</w:t>
+      </w:r>
+      <w:r>
+        <w:rPr>
+          <w:b/>
+          <w:bCs/>
+          <w:i/>
+          <w:iCs/>
+          <w:lang w:val="fr-BE"/>
+        </w:rPr>
+        <w:t>X-</w:t>
+      </w:r>
+      <w:proofErr w:type="spellStart"/>
+      <w:r>
+        <w:rPr>
+          <w:b/>
+          <w:bCs/>
+          <w:i/>
+          <w:iCs/>
+          <w:lang w:val="fr-BE"/>
+        </w:rPr>
+        <w:t>RapidAPI</w:t>
+      </w:r>
+      <w:proofErr w:type="spellEnd"/>
+      <w:r>
+        <w:rPr>
+          <w:b/>
+          <w:bCs/>
+          <w:i/>
+          <w:iCs/>
+          <w:lang w:val="fr-BE"/>
+        </w:rPr>
+        <w:t>-Host</w:t>
+      </w:r>
+      <w:r>
+        <w:rPr>
+          <w:lang w:val="fr-BE"/>
+        </w:rPr>
+        <w:t>"</w:t>
+      </w:r>
     </w:p>
     <w:p>
       <w:pPr>
-        <w:shd w:val="clear" w:color="auto" w:fill="2B2B2B"/>
-        <w:tabs>
-          <w:tab w:val="left" w:pos="916"/>
-          <w:tab w:val="left" w:pos="1832"/>
-          <w:tab w:val="left" w:pos="2748"/>
-          <w:tab w:val="left" w:pos="3664"/>
-          <w:tab w:val="left" w:pos="4580"/>
-          <w:tab w:val="left" w:pos="5496"/>
-          <w:tab w:val="left" w:pos="6412"/>
-          <w:tab w:val="left" w:pos="7328"/>
-          <w:tab w:val="left" w:pos="8244"/>
-          <w:tab w:val="left" w:pos="9160"/>
-          <w:tab w:val="left" w:pos="10076"/>
-          <w:tab w:val="left" w:pos="10992"/>
-          <w:tab w:val="left" w:pos="11908"/>
-          <w:tab w:val="left" w:pos="12824"/>
-          <w:tab w:val="left" w:pos="13740"/>
-          <w:tab w:val="left" w:pos="14656"/>
-        </w:tabs>
-        <w:spacing w:before="0" w:after="0" w:line="240" w:lineRule="auto"/>
-        <w:jc w:val="left"/>
-        <w:rPr>
-          <w:rFonts w:ascii="JetBrains Mono" w:eastAsia="Times New Roman" w:hAnsi="JetBrains Mono" w:cs="JetBrains Mono"/>
-          <w:color w:val="CC7832"/>
-          <w:lang/>
-        </w:rPr>
-      </w:pPr>
+        <w:pStyle w:val="ListParagraph"/>
+        <w:numPr>
+          <w:ilvl w:val="0"/>
+          <w:numId w:val="11"/>
+        </w:numPr>
+        <w:rPr>
+          <w:lang w:val="fr-BE"/>
+        </w:rPr>
+      </w:pPr>
+      <w:r>
+        <w:rPr>
+          <w:lang w:val="fr-BE"/>
+        </w:rPr>
+        <w:t xml:space="preserve">Les IDs </w:t>
+      </w:r>
+      <w:r>
+        <w:rPr>
+          <w:lang w:val="fr-BE"/>
+        </w:rPr>
+        <w:t xml:space="preserve">des ligues concernées par l'application (voir </w:t>
+      </w:r>
+      <w:hyperlink w:anchor="_Récupération_Championnats" w:history="1">
+        <w:r>
+          <w:rPr>
+            <w:rStyle w:val="Hyperlink"/>
+            <w:lang w:val="fr-BE"/>
+          </w:rPr>
+          <w:t>ce tableau</w:t>
+        </w:r>
+      </w:hyperlink>
+      <w:r>
+        <w:rPr>
+          <w:lang w:val="fr-BE"/>
+        </w:rPr>
+        <w:t>)</w:t>
+      </w:r>
     </w:p>
     <w:p>
       <w:pPr>
-        <w:shd w:val="clear" w:color="auto" w:fill="2B2B2B"/>
-        <w:tabs>
-          <w:tab w:val="left" w:pos="916"/>
-          <w:tab w:val="left" w:pos="1832"/>
-          <w:tab w:val="left" w:pos="2748"/>
-          <w:tab w:val="left" w:pos="3664"/>
-          <w:tab w:val="left" w:pos="4580"/>
-          <w:tab w:val="left" w:pos="5496"/>
-          <w:tab w:val="left" w:pos="6412"/>
-          <w:tab w:val="left" w:pos="7328"/>
-          <w:tab w:val="left" w:pos="8244"/>
-          <w:tab w:val="left" w:pos="9160"/>
-          <w:tab w:val="left" w:pos="10076"/>
-          <w:tab w:val="left" w:pos="10992"/>
-          <w:tab w:val="left" w:pos="11908"/>
-          <w:tab w:val="left" w:pos="12824"/>
-          <w:tab w:val="left" w:pos="13740"/>
-          <w:tab w:val="left" w:pos="14656"/>
-        </w:tabs>
-        <w:spacing w:before="0" w:after="0" w:line="240" w:lineRule="auto"/>
-        <w:jc w:val="left"/>
-        <w:rPr>
-          <w:rFonts w:ascii="JetBrains Mono" w:eastAsia="Times New Roman" w:hAnsi="JetBrains Mono" w:cs="JetBrains Mono"/>
-          <w:color w:val="CC7832"/>
-          <w:lang/>
-        </w:rPr>
-      </w:pPr>
+        <w:pStyle w:val="Heading3"/>
+        <w:rPr>
+          <w:lang w:val="fr-BE"/>
+        </w:rPr>
+      </w:pPr>
+      <w:r>
+        <w:rPr>
+          <w:lang w:val="fr-BE"/>
+        </w:rPr>
+        <w:t xml:space="preserve">Classe </w:t>
+      </w:r>
+      <w:proofErr w:type="spellStart"/>
+      <w:r>
+        <w:rPr>
+          <w:lang w:val="fr-BE"/>
+        </w:rPr>
+        <w:t>APIManager</w:t>
+      </w:r>
+      <w:proofErr w:type="spellEnd"/>
     </w:p>
     <w:p>
       <w:pPr>
-        <w:shd w:val="clear" w:color="auto" w:fill="2B2B2B"/>
-        <w:tabs>
-          <w:tab w:val="left" w:pos="916"/>
-          <w:tab w:val="left" w:pos="1832"/>
-          <w:tab w:val="left" w:pos="2748"/>
-          <w:tab w:val="left" w:pos="3664"/>
-          <w:tab w:val="left" w:pos="4580"/>
-          <w:tab w:val="left" w:pos="5496"/>
-          <w:tab w:val="left" w:pos="6412"/>
-          <w:tab w:val="left" w:pos="7328"/>
-          <w:tab w:val="left" w:pos="8244"/>
-          <w:tab w:val="left" w:pos="9160"/>
-          <w:tab w:val="left" w:pos="10076"/>
-          <w:tab w:val="left" w:pos="10992"/>
-          <w:tab w:val="left" w:pos="11908"/>
-          <w:tab w:val="left" w:pos="12824"/>
-          <w:tab w:val="left" w:pos="13740"/>
-          <w:tab w:val="left" w:pos="14656"/>
-        </w:tabs>
-        <w:spacing w:before="0" w:after="0" w:line="240" w:lineRule="auto"/>
-        <w:jc w:val="left"/>
-        <w:rPr>
-          <w:rFonts w:ascii="JetBrains Mono" w:eastAsia="Times New Roman" w:hAnsi="JetBrains Mono" w:cs="JetBrains Mono"/>
-          <w:color w:val="CC7832"/>
-          <w:lang/>
-        </w:rPr>
-      </w:pPr>
-    </w:p>
-    <w:p>
-      <w:pPr>
-        <w:jc w:val="left"/>
-        <w:rPr>
-          <w:rFonts w:ascii="JetBrains Mono" w:eastAsia="Times New Roman" w:hAnsi="JetBrains Mono" w:cs="JetBrains Mono"/>
-          <w:color w:val="CC7832"/>
-          <w:lang/>
-        </w:rPr>
-      </w:pPr>
-      <w:r>
-        <w:rPr>
-          <w:rFonts w:ascii="JetBrains Mono" w:eastAsia="Times New Roman" w:hAnsi="JetBrains Mono" w:cs="JetBrains Mono"/>
-          <w:color w:val="CC7832"/>
-          <w:lang/>
-        </w:rPr>
-        <w:br w:type="page"/>
-      </w:r>
-    </w:p>
-    <w:p>
-      <w:pPr>
-        <w:shd w:val="clear" w:color="auto" w:fill="2B2B2B"/>
-        <w:tabs>
-          <w:tab w:val="left" w:pos="916"/>
-          <w:tab w:val="left" w:pos="1832"/>
-          <w:tab w:val="left" w:pos="2748"/>
-          <w:tab w:val="left" w:pos="3664"/>
-          <w:tab w:val="left" w:pos="4580"/>
-          <w:tab w:val="left" w:pos="5496"/>
-          <w:tab w:val="left" w:pos="6412"/>
-          <w:tab w:val="left" w:pos="7328"/>
-          <w:tab w:val="left" w:pos="8244"/>
-          <w:tab w:val="left" w:pos="9160"/>
-          <w:tab w:val="left" w:pos="10076"/>
-          <w:tab w:val="left" w:pos="10992"/>
-          <w:tab w:val="left" w:pos="11908"/>
-          <w:tab w:val="left" w:pos="12824"/>
-          <w:tab w:val="left" w:pos="13740"/>
-          <w:tab w:val="left" w:pos="14656"/>
-        </w:tabs>
-        <w:spacing w:before="0" w:after="0" w:line="240" w:lineRule="auto"/>
-        <w:jc w:val="left"/>
-        <w:rPr>
-          <w:rFonts w:ascii="JetBrains Mono" w:eastAsia="Times New Roman" w:hAnsi="JetBrains Mono" w:cs="JetBrains Mono"/>
-          <w:color w:val="A9B7C6"/>
-          <w:lang/>
-        </w:rPr>
-      </w:pPr>
-      <w:r>
-        <w:rPr>
-          <w:rFonts w:ascii="JetBrains Mono" w:eastAsia="Times New Roman" w:hAnsi="JetBrains Mono" w:cs="JetBrains Mono"/>
-          <w:color w:val="CC7832"/>
-          <w:lang/>
-        </w:rPr>
-        <w:lastRenderedPageBreak/>
-        <w:softHyphen/>
-      </w:r>
-      <w:r>
-        <w:rPr>
-          <w:rFonts w:ascii="JetBrains Mono" w:eastAsia="Times New Roman" w:hAnsi="JetBrains Mono" w:cs="JetBrains Mono"/>
-          <w:color w:val="CC7832"/>
-          <w:lang/>
-        </w:rPr>
-        <w:softHyphen/>
-      </w:r>
-      <w:r>
-        <w:rPr>
-          <w:rFonts w:ascii="JetBrains Mono" w:eastAsia="Times New Roman" w:hAnsi="JetBrains Mono" w:cs="JetBrains Mono"/>
-          <w:color w:val="CC7832"/>
-          <w:lang/>
-        </w:rPr>
-        <w:t xml:space="preserve">public void </w:t>
-      </w:r>
-      <w:r>
-        <w:rPr>
-          <w:rFonts w:ascii="JetBrains Mono" w:eastAsia="Times New Roman" w:hAnsi="JetBrains Mono" w:cs="JetBrains Mono"/>
-          <w:color w:val="FFC66D"/>
-          <w:lang/>
-        </w:rPr>
-        <w:t>getLeagues</w:t>
-      </w:r>
-      <w:r>
-        <w:rPr>
-          <w:rFonts w:ascii="JetBrains Mono" w:eastAsia="Times New Roman" w:hAnsi="JetBrains Mono" w:cs="JetBrains Mono"/>
-          <w:color w:val="A9B7C6"/>
-          <w:lang/>
-        </w:rPr>
-        <w:t>(</w:t>
-      </w:r>
-      <w:r>
-        <w:rPr>
-          <w:rFonts w:ascii="JetBrains Mono" w:eastAsia="Times New Roman" w:hAnsi="JetBrains Mono" w:cs="JetBrains Mono"/>
-          <w:color w:val="CC7832"/>
-          <w:lang/>
-        </w:rPr>
-        <w:t xml:space="preserve">boolean </w:t>
-      </w:r>
-      <w:r>
-        <w:rPr>
-          <w:rFonts w:ascii="JetBrains Mono" w:eastAsia="Times New Roman" w:hAnsi="JetBrains Mono" w:cs="JetBrains Mono"/>
-          <w:color w:val="A9B7C6"/>
-          <w:lang/>
-        </w:rPr>
-        <w:t>current</w:t>
-      </w:r>
-      <w:r>
-        <w:rPr>
-          <w:rFonts w:ascii="JetBrains Mono" w:eastAsia="Times New Roman" w:hAnsi="JetBrains Mono" w:cs="JetBrains Mono"/>
-          <w:color w:val="CC7832"/>
-          <w:lang/>
-        </w:rPr>
-        <w:t xml:space="preserve">, </w:t>
-      </w:r>
-      <w:r>
-        <w:rPr>
-          <w:rFonts w:ascii="JetBrains Mono" w:eastAsia="Times New Roman" w:hAnsi="JetBrains Mono" w:cs="JetBrains Mono"/>
-          <w:color w:val="A9B7C6"/>
-          <w:lang/>
-        </w:rPr>
-        <w:t>String type) {</w:t>
-      </w:r>
-      <w:r>
-        <w:rPr>
-          <w:rFonts w:ascii="JetBrains Mono" w:eastAsia="Times New Roman" w:hAnsi="JetBrains Mono" w:cs="JetBrains Mono"/>
-          <w:color w:val="A9B7C6"/>
-          <w:lang/>
-        </w:rPr>
-        <w:br/>
-        <w:t xml:space="preserve">    HashMap&lt;String</w:t>
-      </w:r>
-      <w:r>
-        <w:rPr>
-          <w:rFonts w:ascii="JetBrains Mono" w:eastAsia="Times New Roman" w:hAnsi="JetBrains Mono" w:cs="JetBrains Mono"/>
-          <w:color w:val="CC7832"/>
-          <w:lang/>
-        </w:rPr>
-        <w:t xml:space="preserve">, </w:t>
-      </w:r>
-      <w:r>
-        <w:rPr>
-          <w:rFonts w:ascii="JetBrains Mono" w:eastAsia="Times New Roman" w:hAnsi="JetBrains Mono" w:cs="JetBrains Mono"/>
-          <w:color w:val="A9B7C6"/>
-          <w:lang/>
-        </w:rPr>
-        <w:t xml:space="preserve">String&gt; result = </w:t>
-      </w:r>
-      <w:r>
-        <w:rPr>
-          <w:rFonts w:ascii="JetBrains Mono" w:eastAsia="Times New Roman" w:hAnsi="JetBrains Mono" w:cs="JetBrains Mono"/>
-          <w:color w:val="CC7832"/>
-          <w:lang/>
-        </w:rPr>
-        <w:t xml:space="preserve">new </w:t>
-      </w:r>
-      <w:r>
-        <w:rPr>
-          <w:rFonts w:ascii="JetBrains Mono" w:eastAsia="Times New Roman" w:hAnsi="JetBrains Mono" w:cs="JetBrains Mono"/>
-          <w:color w:val="A9B7C6"/>
-          <w:lang/>
-        </w:rPr>
-        <w:t>HashMap&lt;&gt;()</w:t>
-      </w:r>
-      <w:r>
-        <w:rPr>
-          <w:rFonts w:ascii="JetBrains Mono" w:eastAsia="Times New Roman" w:hAnsi="JetBrains Mono" w:cs="JetBrains Mono"/>
-          <w:color w:val="CC7832"/>
-          <w:lang/>
-        </w:rPr>
-        <w:t>;</w:t>
-      </w:r>
-      <w:r>
-        <w:rPr>
-          <w:rFonts w:ascii="JetBrains Mono" w:eastAsia="Times New Roman" w:hAnsi="JetBrains Mono" w:cs="JetBrains Mono"/>
-          <w:color w:val="CC7832"/>
-          <w:lang/>
-        </w:rPr>
-        <w:br/>
-        <w:t xml:space="preserve">    </w:t>
-      </w:r>
-      <w:r>
-        <w:rPr>
-          <w:rFonts w:ascii="JetBrains Mono" w:eastAsia="Times New Roman" w:hAnsi="JetBrains Mono" w:cs="JetBrains Mono"/>
-          <w:color w:val="A9B7C6"/>
-          <w:lang/>
-        </w:rPr>
-        <w:t xml:space="preserve">String url = </w:t>
-      </w:r>
-      <w:r>
-        <w:rPr>
-          <w:rFonts w:ascii="JetBrains Mono" w:eastAsia="Times New Roman" w:hAnsi="JetBrains Mono" w:cs="JetBrains Mono"/>
-          <w:color w:val="CC7832"/>
-          <w:lang/>
-        </w:rPr>
-        <w:t>this</w:t>
-      </w:r>
-      <w:r>
-        <w:rPr>
-          <w:rFonts w:ascii="JetBrains Mono" w:eastAsia="Times New Roman" w:hAnsi="JetBrains Mono" w:cs="JetBrains Mono"/>
-          <w:color w:val="A9B7C6"/>
-          <w:lang/>
-        </w:rPr>
-        <w:t>.</w:t>
-      </w:r>
-      <w:r>
-        <w:rPr>
-          <w:rFonts w:ascii="JetBrains Mono" w:eastAsia="Times New Roman" w:hAnsi="JetBrains Mono" w:cs="JetBrains Mono"/>
-          <w:color w:val="9876AA"/>
-          <w:lang/>
-        </w:rPr>
-        <w:t>apiUrl</w:t>
-      </w:r>
-      <w:r>
-        <w:rPr>
-          <w:rFonts w:ascii="JetBrains Mono" w:eastAsia="Times New Roman" w:hAnsi="JetBrains Mono" w:cs="JetBrains Mono"/>
-          <w:color w:val="A9B7C6"/>
-          <w:lang/>
-        </w:rPr>
-        <w:t>.concat(String.</w:t>
-      </w:r>
-      <w:r>
-        <w:rPr>
-          <w:rFonts w:ascii="JetBrains Mono" w:eastAsia="Times New Roman" w:hAnsi="JetBrains Mono" w:cs="JetBrains Mono"/>
-          <w:i/>
-          <w:iCs/>
-          <w:color w:val="A9B7C6"/>
-          <w:lang/>
-        </w:rPr>
-        <w:t>format</w:t>
-      </w:r>
-      <w:r>
-        <w:rPr>
-          <w:rFonts w:ascii="JetBrains Mono" w:eastAsia="Times New Roman" w:hAnsi="JetBrains Mono" w:cs="JetBrains Mono"/>
-          <w:color w:val="A9B7C6"/>
-          <w:lang/>
-        </w:rPr>
-        <w:t>(</w:t>
-      </w:r>
-      <w:r>
-        <w:rPr>
-          <w:rFonts w:ascii="JetBrains Mono" w:eastAsia="Times New Roman" w:hAnsi="JetBrains Mono" w:cs="JetBrains Mono"/>
-          <w:color w:val="6A8759"/>
-          <w:lang/>
-        </w:rPr>
-        <w:t>"leagues?current=%b&amp;type=%s"</w:t>
-      </w:r>
-      <w:r>
-        <w:rPr>
-          <w:rFonts w:ascii="JetBrains Mono" w:eastAsia="Times New Roman" w:hAnsi="JetBrains Mono" w:cs="JetBrains Mono"/>
-          <w:color w:val="CC7832"/>
-          <w:lang/>
-        </w:rPr>
-        <w:t xml:space="preserve">, </w:t>
-      </w:r>
-      <w:r>
-        <w:rPr>
-          <w:rFonts w:ascii="JetBrains Mono" w:eastAsia="Times New Roman" w:hAnsi="JetBrains Mono" w:cs="JetBrains Mono"/>
-          <w:color w:val="A9B7C6"/>
-          <w:lang/>
-        </w:rPr>
-        <w:t>current</w:t>
-      </w:r>
-      <w:r>
-        <w:rPr>
-          <w:rFonts w:ascii="JetBrains Mono" w:eastAsia="Times New Roman" w:hAnsi="JetBrains Mono" w:cs="JetBrains Mono"/>
-          <w:color w:val="CC7832"/>
-          <w:lang/>
-        </w:rPr>
-        <w:t xml:space="preserve">, </w:t>
-      </w:r>
-      <w:r>
-        <w:rPr>
-          <w:rFonts w:ascii="JetBrains Mono" w:eastAsia="Times New Roman" w:hAnsi="JetBrains Mono" w:cs="JetBrains Mono"/>
-          <w:color w:val="A9B7C6"/>
-          <w:lang/>
-        </w:rPr>
-        <w:t>type))</w:t>
-      </w:r>
-      <w:r>
-        <w:rPr>
-          <w:rFonts w:ascii="JetBrains Mono" w:eastAsia="Times New Roman" w:hAnsi="JetBrains Mono" w:cs="JetBrains Mono"/>
-          <w:color w:val="CC7832"/>
-          <w:lang/>
-        </w:rPr>
-        <w:t>;</w:t>
-      </w:r>
-      <w:r>
-        <w:rPr>
-          <w:rFonts w:ascii="JetBrains Mono" w:eastAsia="Times New Roman" w:hAnsi="JetBrains Mono" w:cs="JetBrains Mono"/>
-          <w:color w:val="CC7832"/>
-          <w:lang/>
-        </w:rPr>
-        <w:br/>
-        <w:t xml:space="preserve">    </w:t>
-      </w:r>
-      <w:r>
-        <w:rPr>
-          <w:rFonts w:ascii="JetBrains Mono" w:eastAsia="Times New Roman" w:hAnsi="JetBrains Mono" w:cs="JetBrains Mono"/>
-          <w:color w:val="A9B7C6"/>
-          <w:lang/>
-        </w:rPr>
-        <w:t xml:space="preserve">StringRequest stringRequest = </w:t>
-      </w:r>
-      <w:r>
-        <w:rPr>
-          <w:rFonts w:ascii="JetBrains Mono" w:eastAsia="Times New Roman" w:hAnsi="JetBrains Mono" w:cs="JetBrains Mono"/>
-          <w:color w:val="CC7832"/>
-          <w:lang/>
-        </w:rPr>
-        <w:t xml:space="preserve">new </w:t>
-      </w:r>
-      <w:r>
-        <w:rPr>
-          <w:rFonts w:ascii="JetBrains Mono" w:eastAsia="Times New Roman" w:hAnsi="JetBrains Mono" w:cs="JetBrains Mono"/>
-          <w:color w:val="A9B7C6"/>
-          <w:lang/>
-        </w:rPr>
-        <w:t>StringRequest(Request.Method.</w:t>
-      </w:r>
-      <w:r>
-        <w:rPr>
-          <w:rFonts w:ascii="JetBrains Mono" w:eastAsia="Times New Roman" w:hAnsi="JetBrains Mono" w:cs="JetBrains Mono"/>
-          <w:i/>
-          <w:iCs/>
-          <w:color w:val="9876AA"/>
-          <w:lang/>
-        </w:rPr>
-        <w:t>GET</w:t>
-      </w:r>
-      <w:r>
-        <w:rPr>
-          <w:rFonts w:ascii="JetBrains Mono" w:eastAsia="Times New Roman" w:hAnsi="JetBrains Mono" w:cs="JetBrains Mono"/>
-          <w:color w:val="CC7832"/>
-          <w:lang/>
-        </w:rPr>
-        <w:t xml:space="preserve">, </w:t>
-      </w:r>
-      <w:r>
-        <w:rPr>
-          <w:rFonts w:ascii="JetBrains Mono" w:eastAsia="Times New Roman" w:hAnsi="JetBrains Mono" w:cs="JetBrains Mono"/>
-          <w:color w:val="A9B7C6"/>
-          <w:lang/>
-        </w:rPr>
-        <w:t>url</w:t>
-      </w:r>
-      <w:r>
-        <w:rPr>
-          <w:rFonts w:ascii="JetBrains Mono" w:eastAsia="Times New Roman" w:hAnsi="JetBrains Mono" w:cs="JetBrains Mono"/>
-          <w:color w:val="CC7832"/>
-          <w:lang/>
-        </w:rPr>
-        <w:t>,</w:t>
-      </w:r>
-      <w:r>
-        <w:rPr>
-          <w:rFonts w:ascii="JetBrains Mono" w:eastAsia="Times New Roman" w:hAnsi="JetBrains Mono" w:cs="JetBrains Mono"/>
-          <w:color w:val="CC7832"/>
-          <w:lang/>
-        </w:rPr>
-        <w:br/>
-        <w:t xml:space="preserve">            new </w:t>
-      </w:r>
-      <w:r>
-        <w:rPr>
-          <w:rFonts w:ascii="JetBrains Mono" w:eastAsia="Times New Roman" w:hAnsi="JetBrains Mono" w:cs="JetBrains Mono"/>
-          <w:color w:val="A9B7C6"/>
-          <w:lang/>
-        </w:rPr>
-        <w:t>Response.Listener&lt;String&gt;() {</w:t>
-      </w:r>
-      <w:r>
-        <w:rPr>
-          <w:rFonts w:ascii="JetBrains Mono" w:eastAsia="Times New Roman" w:hAnsi="JetBrains Mono" w:cs="JetBrains Mono"/>
-          <w:color w:val="A9B7C6"/>
-          <w:lang/>
-        </w:rPr>
-        <w:br/>
-        <w:t xml:space="preserve">                </w:t>
-      </w:r>
-      <w:r>
-        <w:rPr>
-          <w:rFonts w:ascii="JetBrains Mono" w:eastAsia="Times New Roman" w:hAnsi="JetBrains Mono" w:cs="JetBrains Mono"/>
-          <w:color w:val="BBB529"/>
-          <w:lang/>
-        </w:rPr>
-        <w:t>@Override</w:t>
-      </w:r>
-      <w:r>
-        <w:rPr>
-          <w:rFonts w:ascii="JetBrains Mono" w:eastAsia="Times New Roman" w:hAnsi="JetBrains Mono" w:cs="JetBrains Mono"/>
-          <w:color w:val="BBB529"/>
-          <w:lang/>
-        </w:rPr>
-        <w:br/>
-        <w:t xml:space="preserve">                </w:t>
-      </w:r>
-      <w:r>
-        <w:rPr>
-          <w:rFonts w:ascii="JetBrains Mono" w:eastAsia="Times New Roman" w:hAnsi="JetBrains Mono" w:cs="JetBrains Mono"/>
-          <w:color w:val="CC7832"/>
-          <w:lang/>
-        </w:rPr>
-        <w:t xml:space="preserve">public void </w:t>
-      </w:r>
-      <w:r>
-        <w:rPr>
-          <w:rFonts w:ascii="JetBrains Mono" w:eastAsia="Times New Roman" w:hAnsi="JetBrains Mono" w:cs="JetBrains Mono"/>
-          <w:color w:val="FFC66D"/>
-          <w:lang/>
-        </w:rPr>
-        <w:t>onResponse</w:t>
-      </w:r>
-      <w:r>
-        <w:rPr>
-          <w:rFonts w:ascii="JetBrains Mono" w:eastAsia="Times New Roman" w:hAnsi="JetBrains Mono" w:cs="JetBrains Mono"/>
-          <w:color w:val="A9B7C6"/>
-          <w:lang/>
-        </w:rPr>
-        <w:t>(String response) {</w:t>
-      </w:r>
-      <w:r>
-        <w:rPr>
-          <w:rFonts w:ascii="JetBrains Mono" w:eastAsia="Times New Roman" w:hAnsi="JetBrains Mono" w:cs="JetBrains Mono"/>
-          <w:color w:val="A9B7C6"/>
-          <w:lang/>
-        </w:rPr>
-        <w:br/>
-        <w:t xml:space="preserve">                    </w:t>
-      </w:r>
-      <w:r>
-        <w:rPr>
-          <w:rFonts w:ascii="JetBrains Mono" w:eastAsia="Times New Roman" w:hAnsi="JetBrains Mono" w:cs="JetBrains Mono"/>
-          <w:color w:val="CC7832"/>
-          <w:lang/>
-        </w:rPr>
-        <w:t xml:space="preserve">try </w:t>
-      </w:r>
-      <w:r>
-        <w:rPr>
-          <w:rFonts w:ascii="JetBrains Mono" w:eastAsia="Times New Roman" w:hAnsi="JetBrains Mono" w:cs="JetBrains Mono"/>
-          <w:color w:val="A9B7C6"/>
-          <w:lang/>
-        </w:rPr>
-        <w:t>{</w:t>
-      </w:r>
-      <w:r>
-        <w:rPr>
-          <w:rFonts w:ascii="JetBrains Mono" w:eastAsia="Times New Roman" w:hAnsi="JetBrains Mono" w:cs="JetBrains Mono"/>
-          <w:color w:val="A9B7C6"/>
-          <w:lang/>
-        </w:rPr>
-        <w:br/>
-        <w:t xml:space="preserve">                        JSONObject responseObject = </w:t>
-      </w:r>
-      <w:r>
-        <w:rPr>
-          <w:rFonts w:ascii="JetBrains Mono" w:eastAsia="Times New Roman" w:hAnsi="JetBrains Mono" w:cs="JetBrains Mono"/>
-          <w:color w:val="CC7832"/>
-          <w:lang/>
-        </w:rPr>
-        <w:t xml:space="preserve">new </w:t>
-      </w:r>
-      <w:r>
-        <w:rPr>
-          <w:rFonts w:ascii="JetBrains Mono" w:eastAsia="Times New Roman" w:hAnsi="JetBrains Mono" w:cs="JetBrains Mono"/>
-          <w:color w:val="A9B7C6"/>
-          <w:lang/>
-        </w:rPr>
-        <w:t>JSONObject(response)</w:t>
-      </w:r>
-      <w:r>
-        <w:rPr>
-          <w:rFonts w:ascii="JetBrains Mono" w:eastAsia="Times New Roman" w:hAnsi="JetBrains Mono" w:cs="JetBrains Mono"/>
-          <w:color w:val="CC7832"/>
-          <w:lang/>
-        </w:rPr>
-        <w:t>;</w:t>
-      </w:r>
-      <w:r>
-        <w:rPr>
-          <w:rFonts w:ascii="JetBrains Mono" w:eastAsia="Times New Roman" w:hAnsi="JetBrains Mono" w:cs="JetBrains Mono"/>
-          <w:color w:val="CC7832"/>
-          <w:lang/>
-        </w:rPr>
-        <w:br/>
-        <w:t xml:space="preserve">                        </w:t>
-      </w:r>
-      <w:r>
-        <w:rPr>
-          <w:rFonts w:ascii="JetBrains Mono" w:eastAsia="Times New Roman" w:hAnsi="JetBrains Mono" w:cs="JetBrains Mono"/>
-          <w:color w:val="A9B7C6"/>
-          <w:lang/>
-        </w:rPr>
-        <w:t>JSONArray responseArray = responseObject.getJSONArray(</w:t>
-      </w:r>
-      <w:r>
-        <w:rPr>
-          <w:rFonts w:ascii="JetBrains Mono" w:eastAsia="Times New Roman" w:hAnsi="JetBrains Mono" w:cs="JetBrains Mono"/>
-          <w:color w:val="6A8759"/>
-          <w:lang/>
-        </w:rPr>
-        <w:t>"response"</w:t>
-      </w:r>
-      <w:r>
-        <w:rPr>
-          <w:rFonts w:ascii="JetBrains Mono" w:eastAsia="Times New Roman" w:hAnsi="JetBrains Mono" w:cs="JetBrains Mono"/>
-          <w:color w:val="A9B7C6"/>
-          <w:lang/>
-        </w:rPr>
-        <w:t>)</w:t>
-      </w:r>
-      <w:r>
-        <w:rPr>
-          <w:rFonts w:ascii="JetBrains Mono" w:eastAsia="Times New Roman" w:hAnsi="JetBrains Mono" w:cs="JetBrains Mono"/>
-          <w:color w:val="CC7832"/>
-          <w:lang/>
-        </w:rPr>
-        <w:t>;</w:t>
-      </w:r>
-      <w:r>
-        <w:rPr>
-          <w:rFonts w:ascii="JetBrains Mono" w:eastAsia="Times New Roman" w:hAnsi="JetBrains Mono" w:cs="JetBrains Mono"/>
-          <w:color w:val="CC7832"/>
-          <w:lang/>
-        </w:rPr>
-        <w:br/>
-        <w:t xml:space="preserve">                        for </w:t>
-      </w:r>
-      <w:r>
-        <w:rPr>
-          <w:rFonts w:ascii="JetBrains Mono" w:eastAsia="Times New Roman" w:hAnsi="JetBrains Mono" w:cs="JetBrains Mono"/>
-          <w:color w:val="A9B7C6"/>
-          <w:lang/>
-        </w:rPr>
-        <w:t>(</w:t>
-      </w:r>
-      <w:r>
-        <w:rPr>
-          <w:rFonts w:ascii="JetBrains Mono" w:eastAsia="Times New Roman" w:hAnsi="JetBrains Mono" w:cs="JetBrains Mono"/>
-          <w:color w:val="CC7832"/>
-          <w:lang/>
-        </w:rPr>
-        <w:t xml:space="preserve">int </w:t>
-      </w:r>
-      <w:r>
-        <w:rPr>
-          <w:rFonts w:ascii="JetBrains Mono" w:eastAsia="Times New Roman" w:hAnsi="JetBrains Mono" w:cs="JetBrains Mono"/>
-          <w:color w:val="A9B7C6"/>
-          <w:lang/>
-        </w:rPr>
-        <w:t xml:space="preserve">i = </w:t>
-      </w:r>
-      <w:r>
-        <w:rPr>
-          <w:rFonts w:ascii="JetBrains Mono" w:eastAsia="Times New Roman" w:hAnsi="JetBrains Mono" w:cs="JetBrains Mono"/>
-          <w:color w:val="6897BB"/>
-          <w:lang/>
-        </w:rPr>
-        <w:t>0</w:t>
-      </w:r>
-      <w:r>
-        <w:rPr>
-          <w:rFonts w:ascii="JetBrains Mono" w:eastAsia="Times New Roman" w:hAnsi="JetBrains Mono" w:cs="JetBrains Mono"/>
-          <w:color w:val="CC7832"/>
-          <w:lang/>
-        </w:rPr>
-        <w:t xml:space="preserve">; </w:t>
-      </w:r>
-      <w:r>
-        <w:rPr>
-          <w:rFonts w:ascii="JetBrains Mono" w:eastAsia="Times New Roman" w:hAnsi="JetBrains Mono" w:cs="JetBrains Mono"/>
-          <w:color w:val="A9B7C6"/>
-          <w:lang/>
-        </w:rPr>
-        <w:t>i &lt; responseArray.length()</w:t>
-      </w:r>
-      <w:r>
-        <w:rPr>
-          <w:rFonts w:ascii="JetBrains Mono" w:eastAsia="Times New Roman" w:hAnsi="JetBrains Mono" w:cs="JetBrains Mono"/>
-          <w:color w:val="CC7832"/>
-          <w:lang/>
-        </w:rPr>
-        <w:t xml:space="preserve">; </w:t>
-      </w:r>
-      <w:r>
-        <w:rPr>
-          <w:rFonts w:ascii="JetBrains Mono" w:eastAsia="Times New Roman" w:hAnsi="JetBrains Mono" w:cs="JetBrains Mono"/>
-          <w:color w:val="A9B7C6"/>
-          <w:lang/>
-        </w:rPr>
-        <w:t>i++) {</w:t>
-      </w:r>
-      <w:r>
-        <w:rPr>
-          <w:rFonts w:ascii="JetBrains Mono" w:eastAsia="Times New Roman" w:hAnsi="JetBrains Mono" w:cs="JetBrains Mono"/>
-          <w:color w:val="A9B7C6"/>
-          <w:lang/>
-        </w:rPr>
-        <w:br/>
-        <w:t xml:space="preserve">                            JSONObject leagueObject = </w:t>
-      </w:r>
-      <w:r>
-        <w:rPr>
-          <w:rFonts w:ascii="JetBrains Mono" w:eastAsia="Times New Roman" w:hAnsi="JetBrains Mono" w:cs="JetBrains Mono"/>
-          <w:color w:val="CC7832"/>
-          <w:lang/>
-        </w:rPr>
-        <w:t xml:space="preserve">new </w:t>
-      </w:r>
-      <w:r>
-        <w:rPr>
-          <w:rFonts w:ascii="JetBrains Mono" w:eastAsia="Times New Roman" w:hAnsi="JetBrains Mono" w:cs="JetBrains Mono"/>
-          <w:color w:val="A9B7C6"/>
-          <w:lang/>
-        </w:rPr>
-        <w:t>JSONObject(responseArray.get(i).toString())</w:t>
-      </w:r>
-      <w:r>
-        <w:rPr>
-          <w:rFonts w:ascii="JetBrains Mono" w:eastAsia="Times New Roman" w:hAnsi="JetBrains Mono" w:cs="JetBrains Mono"/>
-          <w:color w:val="CC7832"/>
-          <w:lang/>
-        </w:rPr>
-        <w:t>;</w:t>
-      </w:r>
-      <w:r>
-        <w:rPr>
-          <w:rFonts w:ascii="JetBrains Mono" w:eastAsia="Times New Roman" w:hAnsi="JetBrains Mono" w:cs="JetBrains Mono"/>
-          <w:color w:val="CC7832"/>
-          <w:lang/>
-        </w:rPr>
-        <w:br/>
-        <w:t xml:space="preserve">                            </w:t>
-      </w:r>
-      <w:r>
-        <w:rPr>
-          <w:rFonts w:ascii="JetBrains Mono" w:eastAsia="Times New Roman" w:hAnsi="JetBrains Mono" w:cs="JetBrains Mono"/>
-          <w:color w:val="A9B7C6"/>
-          <w:lang/>
-        </w:rPr>
-        <w:t>System.</w:t>
-      </w:r>
-      <w:r>
-        <w:rPr>
-          <w:rFonts w:ascii="JetBrains Mono" w:eastAsia="Times New Roman" w:hAnsi="JetBrains Mono" w:cs="JetBrains Mono"/>
-          <w:i/>
-          <w:iCs/>
-          <w:color w:val="9876AA"/>
-          <w:lang/>
-        </w:rPr>
-        <w:t>out</w:t>
-      </w:r>
-      <w:r>
-        <w:rPr>
-          <w:rFonts w:ascii="JetBrains Mono" w:eastAsia="Times New Roman" w:hAnsi="JetBrains Mono" w:cs="JetBrains Mono"/>
-          <w:color w:val="A9B7C6"/>
-          <w:lang/>
-        </w:rPr>
-        <w:t>.println(leagueObject)</w:t>
-      </w:r>
-      <w:r>
-        <w:rPr>
-          <w:rFonts w:ascii="JetBrains Mono" w:eastAsia="Times New Roman" w:hAnsi="JetBrains Mono" w:cs="JetBrains Mono"/>
-          <w:color w:val="CC7832"/>
-          <w:lang/>
-        </w:rPr>
-        <w:t>;</w:t>
-      </w:r>
-      <w:r>
-        <w:rPr>
-          <w:rFonts w:ascii="JetBrains Mono" w:eastAsia="Times New Roman" w:hAnsi="JetBrains Mono" w:cs="JetBrains Mono"/>
-          <w:color w:val="CC7832"/>
-          <w:lang/>
-        </w:rPr>
-        <w:br/>
-        <w:t xml:space="preserve">                        </w:t>
-      </w:r>
-      <w:r>
-        <w:rPr>
-          <w:rFonts w:ascii="JetBrains Mono" w:eastAsia="Times New Roman" w:hAnsi="JetBrains Mono" w:cs="JetBrains Mono"/>
-          <w:color w:val="A9B7C6"/>
-          <w:lang/>
-        </w:rPr>
-        <w:t>}</w:t>
-      </w:r>
-      <w:r>
-        <w:rPr>
-          <w:rFonts w:ascii="JetBrains Mono" w:eastAsia="Times New Roman" w:hAnsi="JetBrains Mono" w:cs="JetBrains Mono"/>
-          <w:color w:val="A9B7C6"/>
-          <w:lang/>
-        </w:rPr>
-        <w:br/>
-        <w:t xml:space="preserve">                    } </w:t>
-      </w:r>
-      <w:r>
-        <w:rPr>
-          <w:rFonts w:ascii="JetBrains Mono" w:eastAsia="Times New Roman" w:hAnsi="JetBrains Mono" w:cs="JetBrains Mono"/>
-          <w:color w:val="CC7832"/>
-          <w:lang/>
-        </w:rPr>
-        <w:t xml:space="preserve">catch </w:t>
-      </w:r>
-      <w:r>
-        <w:rPr>
-          <w:rFonts w:ascii="JetBrains Mono" w:eastAsia="Times New Roman" w:hAnsi="JetBrains Mono" w:cs="JetBrains Mono"/>
-          <w:color w:val="A9B7C6"/>
-          <w:lang/>
-        </w:rPr>
-        <w:t>(JSONException e) {</w:t>
-      </w:r>
-      <w:r>
-        <w:rPr>
-          <w:rFonts w:ascii="JetBrains Mono" w:eastAsia="Times New Roman" w:hAnsi="JetBrains Mono" w:cs="JetBrains Mono"/>
-          <w:color w:val="A9B7C6"/>
-          <w:lang/>
-        </w:rPr>
-        <w:br/>
-        <w:t xml:space="preserve">                        e.printStackTrace()</w:t>
-      </w:r>
-      <w:r>
-        <w:rPr>
-          <w:rFonts w:ascii="JetBrains Mono" w:eastAsia="Times New Roman" w:hAnsi="JetBrains Mono" w:cs="JetBrains Mono"/>
-          <w:color w:val="CC7832"/>
-          <w:lang/>
-        </w:rPr>
-        <w:t>;</w:t>
-      </w:r>
-      <w:r>
-        <w:rPr>
-          <w:rFonts w:ascii="JetBrains Mono" w:eastAsia="Times New Roman" w:hAnsi="JetBrains Mono" w:cs="JetBrains Mono"/>
-          <w:color w:val="CC7832"/>
-          <w:lang/>
-        </w:rPr>
-        <w:br/>
-        <w:t xml:space="preserve">                    </w:t>
-      </w:r>
-      <w:r>
-        <w:rPr>
-          <w:rFonts w:ascii="JetBrains Mono" w:eastAsia="Times New Roman" w:hAnsi="JetBrains Mono" w:cs="JetBrains Mono"/>
-          <w:color w:val="A9B7C6"/>
-          <w:lang/>
-        </w:rPr>
-        <w:t>}</w:t>
-      </w:r>
-      <w:r>
-        <w:rPr>
-          <w:rFonts w:ascii="JetBrains Mono" w:eastAsia="Times New Roman" w:hAnsi="JetBrains Mono" w:cs="JetBrains Mono"/>
-          <w:color w:val="A9B7C6"/>
-          <w:lang/>
-        </w:rPr>
-        <w:br/>
-        <w:t xml:space="preserve">                }</w:t>
-      </w:r>
-      <w:r>
-        <w:rPr>
-          <w:rFonts w:ascii="JetBrains Mono" w:eastAsia="Times New Roman" w:hAnsi="JetBrains Mono" w:cs="JetBrains Mono"/>
-          <w:color w:val="A9B7C6"/>
-          <w:lang/>
-        </w:rPr>
-        <w:br/>
-        <w:t xml:space="preserve">            }</w:t>
-      </w:r>
-      <w:r>
-        <w:rPr>
-          <w:rFonts w:ascii="JetBrains Mono" w:eastAsia="Times New Roman" w:hAnsi="JetBrains Mono" w:cs="JetBrains Mono"/>
-          <w:color w:val="CC7832"/>
-          <w:lang/>
-        </w:rPr>
-        <w:t xml:space="preserve">, new </w:t>
-      </w:r>
-      <w:r>
-        <w:rPr>
-          <w:rFonts w:ascii="JetBrains Mono" w:eastAsia="Times New Roman" w:hAnsi="JetBrains Mono" w:cs="JetBrains Mono"/>
-          <w:color w:val="A9B7C6"/>
-          <w:lang/>
-        </w:rPr>
-        <w:t>Response.ErrorListener() {</w:t>
-      </w:r>
-      <w:r>
-        <w:rPr>
-          <w:rFonts w:ascii="JetBrains Mono" w:eastAsia="Times New Roman" w:hAnsi="JetBrains Mono" w:cs="JetBrains Mono"/>
-          <w:color w:val="A9B7C6"/>
-          <w:lang/>
-        </w:rPr>
-        <w:br/>
-        <w:t xml:space="preserve">                </w:t>
-      </w:r>
-      <w:r>
-        <w:rPr>
-          <w:rFonts w:ascii="JetBrains Mono" w:eastAsia="Times New Roman" w:hAnsi="JetBrains Mono" w:cs="JetBrains Mono"/>
-          <w:color w:val="BBB529"/>
-          <w:lang/>
-        </w:rPr>
-        <w:t>@Override</w:t>
-      </w:r>
-      <w:r>
-        <w:rPr>
-          <w:rFonts w:ascii="JetBrains Mono" w:eastAsia="Times New Roman" w:hAnsi="JetBrains Mono" w:cs="JetBrains Mono"/>
-          <w:color w:val="BBB529"/>
-          <w:lang/>
-        </w:rPr>
-        <w:br/>
-        <w:t xml:space="preserve">                </w:t>
-      </w:r>
-      <w:r>
-        <w:rPr>
-          <w:rFonts w:ascii="JetBrains Mono" w:eastAsia="Times New Roman" w:hAnsi="JetBrains Mono" w:cs="JetBrains Mono"/>
-          <w:color w:val="CC7832"/>
-          <w:lang/>
-        </w:rPr>
-        <w:t xml:space="preserve">public void </w:t>
-      </w:r>
-      <w:r>
-        <w:rPr>
-          <w:rFonts w:ascii="JetBrains Mono" w:eastAsia="Times New Roman" w:hAnsi="JetBrains Mono" w:cs="JetBrains Mono"/>
-          <w:color w:val="FFC66D"/>
-          <w:lang/>
-        </w:rPr>
-        <w:t>onErrorResponse</w:t>
-      </w:r>
-      <w:r>
-        <w:rPr>
-          <w:rFonts w:ascii="JetBrains Mono" w:eastAsia="Times New Roman" w:hAnsi="JetBrains Mono" w:cs="JetBrains Mono"/>
-          <w:color w:val="A9B7C6"/>
-          <w:lang/>
-        </w:rPr>
-        <w:t>(VolleyError error) {</w:t>
-      </w:r>
-      <w:r>
-        <w:rPr>
-          <w:rFonts w:ascii="JetBrains Mono" w:eastAsia="Times New Roman" w:hAnsi="JetBrains Mono" w:cs="JetBrains Mono"/>
-          <w:color w:val="A9B7C6"/>
-          <w:lang/>
-        </w:rPr>
-        <w:br/>
-        <w:t xml:space="preserve">                    error.printStackTrace()</w:t>
-      </w:r>
-      <w:r>
-        <w:rPr>
-          <w:rFonts w:ascii="JetBrains Mono" w:eastAsia="Times New Roman" w:hAnsi="JetBrains Mono" w:cs="JetBrains Mono"/>
-          <w:color w:val="CC7832"/>
-          <w:lang/>
-        </w:rPr>
-        <w:t>;</w:t>
-      </w:r>
-      <w:r>
-        <w:rPr>
-          <w:rFonts w:ascii="JetBrains Mono" w:eastAsia="Times New Roman" w:hAnsi="JetBrains Mono" w:cs="JetBrains Mono"/>
-          <w:color w:val="CC7832"/>
-          <w:lang/>
-        </w:rPr>
-        <w:br/>
-        <w:t xml:space="preserve">                </w:t>
-      </w:r>
-      <w:r>
-        <w:rPr>
-          <w:rFonts w:ascii="JetBrains Mono" w:eastAsia="Times New Roman" w:hAnsi="JetBrains Mono" w:cs="JetBrains Mono"/>
-          <w:color w:val="A9B7C6"/>
-          <w:lang/>
-        </w:rPr>
-        <w:t>}</w:t>
-      </w:r>
-      <w:r>
-        <w:rPr>
-          <w:rFonts w:ascii="JetBrains Mono" w:eastAsia="Times New Roman" w:hAnsi="JetBrains Mono" w:cs="JetBrains Mono"/>
-          <w:color w:val="A9B7C6"/>
-          <w:lang/>
-        </w:rPr>
-        <w:br/>
-        <w:t xml:space="preserve">            }</w:t>
-      </w:r>
-      <w:r>
-        <w:rPr>
-          <w:rFonts w:ascii="JetBrains Mono" w:eastAsia="Times New Roman" w:hAnsi="JetBrains Mono" w:cs="JetBrains Mono"/>
-          <w:color w:val="A9B7C6"/>
-          <w:lang/>
-        </w:rPr>
-        <w:br/>
-        <w:t xml:space="preserve">    ) {</w:t>
-      </w:r>
-      <w:r>
-        <w:rPr>
-          <w:rFonts w:ascii="JetBrains Mono" w:eastAsia="Times New Roman" w:hAnsi="JetBrains Mono" w:cs="JetBrains Mono"/>
-          <w:color w:val="A9B7C6"/>
-          <w:lang/>
-        </w:rPr>
-        <w:br/>
-        <w:t xml:space="preserve">        </w:t>
-      </w:r>
-      <w:r>
-        <w:rPr>
-          <w:rFonts w:ascii="JetBrains Mono" w:eastAsia="Times New Roman" w:hAnsi="JetBrains Mono" w:cs="JetBrains Mono"/>
-          <w:color w:val="BBB529"/>
-          <w:lang/>
-        </w:rPr>
-        <w:t>@Override</w:t>
-      </w:r>
-      <w:r>
-        <w:rPr>
-          <w:rFonts w:ascii="JetBrains Mono" w:eastAsia="Times New Roman" w:hAnsi="JetBrains Mono" w:cs="JetBrains Mono"/>
-          <w:color w:val="BBB529"/>
-          <w:lang/>
-        </w:rPr>
-        <w:br/>
-        <w:t xml:space="preserve">        </w:t>
-      </w:r>
-      <w:r>
-        <w:rPr>
-          <w:rFonts w:ascii="JetBrains Mono" w:eastAsia="Times New Roman" w:hAnsi="JetBrains Mono" w:cs="JetBrains Mono"/>
-          <w:color w:val="CC7832"/>
-          <w:lang/>
-        </w:rPr>
-        <w:t xml:space="preserve">public </w:t>
-      </w:r>
-      <w:r>
-        <w:rPr>
-          <w:rFonts w:ascii="JetBrains Mono" w:eastAsia="Times New Roman" w:hAnsi="JetBrains Mono" w:cs="JetBrains Mono"/>
-          <w:color w:val="A9B7C6"/>
-          <w:lang/>
-        </w:rPr>
-        <w:t>Map&lt;String</w:t>
-      </w:r>
-      <w:r>
-        <w:rPr>
-          <w:rFonts w:ascii="JetBrains Mono" w:eastAsia="Times New Roman" w:hAnsi="JetBrains Mono" w:cs="JetBrains Mono"/>
-          <w:color w:val="CC7832"/>
-          <w:lang/>
-        </w:rPr>
-        <w:t xml:space="preserve">, </w:t>
-      </w:r>
-      <w:r>
-        <w:rPr>
-          <w:rFonts w:ascii="JetBrains Mono" w:eastAsia="Times New Roman" w:hAnsi="JetBrains Mono" w:cs="JetBrains Mono"/>
-          <w:color w:val="A9B7C6"/>
-          <w:lang/>
-        </w:rPr>
-        <w:t xml:space="preserve">String&gt; </w:t>
-      </w:r>
-      <w:r>
-        <w:rPr>
-          <w:rFonts w:ascii="JetBrains Mono" w:eastAsia="Times New Roman" w:hAnsi="JetBrains Mono" w:cs="JetBrains Mono"/>
-          <w:color w:val="FFC66D"/>
-          <w:lang/>
-        </w:rPr>
-        <w:t>getHeaders</w:t>
-      </w:r>
-      <w:r>
-        <w:rPr>
-          <w:rFonts w:ascii="JetBrains Mono" w:eastAsia="Times New Roman" w:hAnsi="JetBrains Mono" w:cs="JetBrains Mono"/>
-          <w:color w:val="A9B7C6"/>
-          <w:lang/>
-        </w:rPr>
-        <w:t xml:space="preserve">() </w:t>
-      </w:r>
-      <w:r>
-        <w:rPr>
-          <w:rFonts w:ascii="JetBrains Mono" w:eastAsia="Times New Roman" w:hAnsi="JetBrains Mono" w:cs="JetBrains Mono"/>
-          <w:color w:val="CC7832"/>
-          <w:lang/>
-        </w:rPr>
-        <w:t xml:space="preserve">throws </w:t>
-      </w:r>
-      <w:r>
-        <w:rPr>
-          <w:rFonts w:ascii="JetBrains Mono" w:eastAsia="Times New Roman" w:hAnsi="JetBrains Mono" w:cs="JetBrains Mono"/>
-          <w:color w:val="A9B7C6"/>
-          <w:lang/>
-        </w:rPr>
-        <w:t>AuthFailureError {</w:t>
-      </w:r>
-      <w:r>
-        <w:rPr>
-          <w:rFonts w:ascii="JetBrains Mono" w:eastAsia="Times New Roman" w:hAnsi="JetBrains Mono" w:cs="JetBrains Mono"/>
-          <w:color w:val="A9B7C6"/>
-          <w:lang/>
-        </w:rPr>
-        <w:br/>
-        <w:t xml:space="preserve">            Map&lt;String</w:t>
-      </w:r>
-      <w:r>
-        <w:rPr>
-          <w:rFonts w:ascii="JetBrains Mono" w:eastAsia="Times New Roman" w:hAnsi="JetBrains Mono" w:cs="JetBrains Mono"/>
-          <w:color w:val="CC7832"/>
-          <w:lang/>
-        </w:rPr>
-        <w:t xml:space="preserve">, </w:t>
-      </w:r>
-      <w:r>
-        <w:rPr>
-          <w:rFonts w:ascii="JetBrains Mono" w:eastAsia="Times New Roman" w:hAnsi="JetBrains Mono" w:cs="JetBrains Mono"/>
-          <w:color w:val="A9B7C6"/>
-          <w:lang/>
-        </w:rPr>
-        <w:t xml:space="preserve">String&gt;  params = </w:t>
-      </w:r>
-      <w:r>
-        <w:rPr>
-          <w:rFonts w:ascii="JetBrains Mono" w:eastAsia="Times New Roman" w:hAnsi="JetBrains Mono" w:cs="JetBrains Mono"/>
-          <w:color w:val="CC7832"/>
-          <w:lang/>
-        </w:rPr>
-        <w:t xml:space="preserve">new </w:t>
-      </w:r>
-      <w:r>
-        <w:rPr>
-          <w:rFonts w:ascii="JetBrains Mono" w:eastAsia="Times New Roman" w:hAnsi="JetBrains Mono" w:cs="JetBrains Mono"/>
-          <w:color w:val="A9B7C6"/>
-          <w:lang/>
-        </w:rPr>
-        <w:t>HashMap&lt;String</w:t>
-      </w:r>
-      <w:r>
-        <w:rPr>
-          <w:rFonts w:ascii="JetBrains Mono" w:eastAsia="Times New Roman" w:hAnsi="JetBrains Mono" w:cs="JetBrains Mono"/>
-          <w:color w:val="CC7832"/>
-          <w:lang/>
-        </w:rPr>
-        <w:t xml:space="preserve">, </w:t>
-      </w:r>
-      <w:r>
-        <w:rPr>
-          <w:rFonts w:ascii="JetBrains Mono" w:eastAsia="Times New Roman" w:hAnsi="JetBrains Mono" w:cs="JetBrains Mono"/>
-          <w:color w:val="A9B7C6"/>
-          <w:lang/>
-        </w:rPr>
-        <w:t>String&gt;()</w:t>
-      </w:r>
-      <w:r>
-        <w:rPr>
-          <w:rFonts w:ascii="JetBrains Mono" w:eastAsia="Times New Roman" w:hAnsi="JetBrains Mono" w:cs="JetBrains Mono"/>
-          <w:color w:val="CC7832"/>
-          <w:lang/>
-        </w:rPr>
-        <w:t>;</w:t>
-      </w:r>
-      <w:r>
-        <w:rPr>
-          <w:rFonts w:ascii="JetBrains Mono" w:eastAsia="Times New Roman" w:hAnsi="JetBrains Mono" w:cs="JetBrains Mono"/>
-          <w:color w:val="CC7832"/>
-          <w:lang/>
-        </w:rPr>
-        <w:br/>
-        <w:t xml:space="preserve">            </w:t>
-      </w:r>
-      <w:r>
-        <w:rPr>
-          <w:rFonts w:ascii="JetBrains Mono" w:eastAsia="Times New Roman" w:hAnsi="JetBrains Mono" w:cs="JetBrains Mono"/>
-          <w:color w:val="A9B7C6"/>
-          <w:lang/>
-        </w:rPr>
-        <w:t>params.put(</w:t>
-      </w:r>
-      <w:r>
-        <w:rPr>
-          <w:rFonts w:ascii="JetBrains Mono" w:eastAsia="Times New Roman" w:hAnsi="JetBrains Mono" w:cs="JetBrains Mono"/>
-          <w:color w:val="6A8759"/>
-          <w:lang/>
-        </w:rPr>
-        <w:t>"X-RapidAPI-Key"</w:t>
-      </w:r>
-      <w:r>
-        <w:rPr>
-          <w:rFonts w:ascii="JetBrains Mono" w:eastAsia="Times New Roman" w:hAnsi="JetBrains Mono" w:cs="JetBrains Mono"/>
-          <w:color w:val="CC7832"/>
-          <w:lang/>
-        </w:rPr>
-        <w:t xml:space="preserve">, </w:t>
-      </w:r>
-      <w:r>
-        <w:rPr>
-          <w:rFonts w:ascii="JetBrains Mono" w:eastAsia="Times New Roman" w:hAnsi="JetBrains Mono" w:cs="JetBrains Mono"/>
-          <w:color w:val="9876AA"/>
-          <w:lang/>
-        </w:rPr>
-        <w:t>apiKey</w:t>
-      </w:r>
-      <w:r>
-        <w:rPr>
-          <w:rFonts w:ascii="JetBrains Mono" w:eastAsia="Times New Roman" w:hAnsi="JetBrains Mono" w:cs="JetBrains Mono"/>
-          <w:color w:val="A9B7C6"/>
-          <w:lang/>
-        </w:rPr>
-        <w:t>)</w:t>
-      </w:r>
-      <w:r>
-        <w:rPr>
-          <w:rFonts w:ascii="JetBrains Mono" w:eastAsia="Times New Roman" w:hAnsi="JetBrains Mono" w:cs="JetBrains Mono"/>
-          <w:color w:val="CC7832"/>
-          <w:lang/>
-        </w:rPr>
-        <w:t>;</w:t>
-      </w:r>
-      <w:r>
-        <w:rPr>
-          <w:rFonts w:ascii="JetBrains Mono" w:eastAsia="Times New Roman" w:hAnsi="JetBrains Mono" w:cs="JetBrains Mono"/>
-          <w:color w:val="CC7832"/>
-          <w:lang/>
-        </w:rPr>
-        <w:br/>
-        <w:t xml:space="preserve">            </w:t>
-      </w:r>
-      <w:r>
-        <w:rPr>
-          <w:rFonts w:ascii="JetBrains Mono" w:eastAsia="Times New Roman" w:hAnsi="JetBrains Mono" w:cs="JetBrains Mono"/>
-          <w:color w:val="A9B7C6"/>
-          <w:lang/>
-        </w:rPr>
-        <w:t>params.put(</w:t>
-      </w:r>
-      <w:r>
-        <w:rPr>
-          <w:rFonts w:ascii="JetBrains Mono" w:eastAsia="Times New Roman" w:hAnsi="JetBrains Mono" w:cs="JetBrains Mono"/>
-          <w:color w:val="6A8759"/>
-          <w:lang/>
-        </w:rPr>
-        <w:t>"X-RapidAPI-Host"</w:t>
-      </w:r>
-      <w:r>
-        <w:rPr>
-          <w:rFonts w:ascii="JetBrains Mono" w:eastAsia="Times New Roman" w:hAnsi="JetBrains Mono" w:cs="JetBrains Mono"/>
-          <w:color w:val="CC7832"/>
-          <w:lang/>
-        </w:rPr>
-        <w:t xml:space="preserve">, </w:t>
-      </w:r>
-      <w:r>
-        <w:rPr>
-          <w:rFonts w:ascii="JetBrains Mono" w:eastAsia="Times New Roman" w:hAnsi="JetBrains Mono" w:cs="JetBrains Mono"/>
-          <w:color w:val="6A8759"/>
-          <w:lang/>
-        </w:rPr>
-        <w:t>"api-football-v1.p.rapidapi.com"</w:t>
-      </w:r>
-      <w:r>
-        <w:rPr>
-          <w:rFonts w:ascii="JetBrains Mono" w:eastAsia="Times New Roman" w:hAnsi="JetBrains Mono" w:cs="JetBrains Mono"/>
-          <w:color w:val="A9B7C6"/>
-          <w:lang/>
-        </w:rPr>
-        <w:t>)</w:t>
-      </w:r>
-      <w:r>
-        <w:rPr>
-          <w:rFonts w:ascii="JetBrains Mono" w:eastAsia="Times New Roman" w:hAnsi="JetBrains Mono" w:cs="JetBrains Mono"/>
-          <w:color w:val="CC7832"/>
-          <w:lang/>
-        </w:rPr>
-        <w:t>;</w:t>
-      </w:r>
-      <w:r>
-        <w:rPr>
-          <w:rFonts w:ascii="JetBrains Mono" w:eastAsia="Times New Roman" w:hAnsi="JetBrains Mono" w:cs="JetBrains Mono"/>
-          <w:color w:val="CC7832"/>
-          <w:lang/>
-        </w:rPr>
-        <w:br/>
-      </w:r>
-      <w:r>
-        <w:rPr>
-          <w:rFonts w:ascii="JetBrains Mono" w:eastAsia="Times New Roman" w:hAnsi="JetBrains Mono" w:cs="JetBrains Mono"/>
-          <w:color w:val="CC7832"/>
-          <w:lang/>
-        </w:rPr>
-        <w:br/>
-        <w:t xml:space="preserve">            return </w:t>
-      </w:r>
-      <w:r>
-        <w:rPr>
-          <w:rFonts w:ascii="JetBrains Mono" w:eastAsia="Times New Roman" w:hAnsi="JetBrains Mono" w:cs="JetBrains Mono"/>
-          <w:color w:val="A9B7C6"/>
-          <w:lang/>
-        </w:rPr>
-        <w:t>params</w:t>
-      </w:r>
-      <w:r>
-        <w:rPr>
-          <w:rFonts w:ascii="JetBrains Mono" w:eastAsia="Times New Roman" w:hAnsi="JetBrains Mono" w:cs="JetBrains Mono"/>
-          <w:color w:val="CC7832"/>
-          <w:lang/>
-        </w:rPr>
-        <w:t>;</w:t>
-      </w:r>
-      <w:r>
-        <w:rPr>
-          <w:rFonts w:ascii="JetBrains Mono" w:eastAsia="Times New Roman" w:hAnsi="JetBrains Mono" w:cs="JetBrains Mono"/>
-          <w:color w:val="CC7832"/>
-          <w:lang/>
-        </w:rPr>
-        <w:br/>
-        <w:t xml:space="preserve">        </w:t>
-      </w:r>
-      <w:r>
-        <w:rPr>
-          <w:rFonts w:ascii="JetBrains Mono" w:eastAsia="Times New Roman" w:hAnsi="JetBrains Mono" w:cs="JetBrains Mono"/>
-          <w:color w:val="A9B7C6"/>
-          <w:lang/>
-        </w:rPr>
-        <w:t>}</w:t>
-      </w:r>
-      <w:r>
-        <w:rPr>
-          <w:rFonts w:ascii="JetBrains Mono" w:eastAsia="Times New Roman" w:hAnsi="JetBrains Mono" w:cs="JetBrains Mono"/>
-          <w:color w:val="A9B7C6"/>
-          <w:lang/>
-        </w:rPr>
-        <w:br/>
-        <w:t xml:space="preserve">    }</w:t>
-      </w:r>
-      <w:r>
-        <w:rPr>
-          <w:rFonts w:ascii="JetBrains Mono" w:eastAsia="Times New Roman" w:hAnsi="JetBrains Mono" w:cs="JetBrains Mono"/>
-          <w:color w:val="CC7832"/>
-          <w:lang/>
-        </w:rPr>
-        <w:t>;</w:t>
-      </w:r>
-      <w:r>
-        <w:rPr>
-          <w:rFonts w:ascii="JetBrains Mono" w:eastAsia="Times New Roman" w:hAnsi="JetBrains Mono" w:cs="JetBrains Mono"/>
-          <w:color w:val="CC7832"/>
-          <w:lang/>
-        </w:rPr>
-        <w:br/>
-        <w:t xml:space="preserve">    </w:t>
-      </w:r>
-      <w:r>
-        <w:rPr>
-          <w:rFonts w:ascii="JetBrains Mono" w:eastAsia="Times New Roman" w:hAnsi="JetBrains Mono" w:cs="JetBrains Mono"/>
-          <w:color w:val="9876AA"/>
-          <w:lang/>
-        </w:rPr>
-        <w:t>queue</w:t>
-      </w:r>
-      <w:r>
-        <w:rPr>
-          <w:rFonts w:ascii="JetBrains Mono" w:eastAsia="Times New Roman" w:hAnsi="JetBrains Mono" w:cs="JetBrains Mono"/>
-          <w:color w:val="A9B7C6"/>
-          <w:lang/>
-        </w:rPr>
-        <w:t>.add(stringRequest)</w:t>
-      </w:r>
-      <w:r>
-        <w:rPr>
-          <w:rFonts w:ascii="JetBrains Mono" w:eastAsia="Times New Roman" w:hAnsi="JetBrains Mono" w:cs="JetBrains Mono"/>
-          <w:color w:val="CC7832"/>
-          <w:lang/>
-        </w:rPr>
-        <w:t>;</w:t>
-      </w:r>
-      <w:r>
-        <w:rPr>
-          <w:rFonts w:ascii="JetBrains Mono" w:eastAsia="Times New Roman" w:hAnsi="JetBrains Mono" w:cs="JetBrains Mono"/>
-          <w:color w:val="CC7832"/>
-          <w:lang/>
-        </w:rPr>
-        <w:br/>
-      </w:r>
-      <w:r>
-        <w:rPr>
-          <w:rFonts w:ascii="JetBrains Mono" w:eastAsia="Times New Roman" w:hAnsi="JetBrains Mono" w:cs="JetBrains Mono"/>
-          <w:color w:val="A9B7C6"/>
-          <w:lang/>
-        </w:rPr>
-        <w:t>}</w:t>
-      </w:r>
-    </w:p>
-    <w:p/>
-    <w:p>
-      <w:pPr>
-        <w:rPr>
-          <w:lang w:val="en-US"/>
-        </w:rPr>
-      </w:pPr>
-    </w:p>
-    <w:p>
-      <w:pPr>
-        <w:rPr>
-          <w:lang w:val="en-US"/>
-        </w:rPr>
-      </w:pPr>
-    </w:p>
-    <w:p>
-      <w:pPr>
-        <w:rPr>
-          <w:lang w:val="en-US"/>
-        </w:rPr>
-      </w:pPr>
-    </w:p>
-    <w:p>
-      <w:pPr>
-        <w:rPr>
-          <w:lang w:val="en-US"/>
-        </w:rPr>
-      </w:pPr>
-    </w:p>
-    <w:p>
-      <w:pPr>
-        <w:rPr>
-          <w:lang w:val="en-US"/>
-        </w:rPr>
-      </w:pPr>
-      <w:r>
-        <w:rPr>
-          <w:lang w:val="en-US"/>
-        </w:rPr>
-        <w:lastRenderedPageBreak/>
-        <w:br w:type="page"/>
-      </w:r>
-    </w:p>
-    <w:p>
-      <w:pPr>
-        <w:rPr>
-          <w:lang w:val="en-US"/>
-        </w:rPr>
-      </w:pPr>
-    </w:p>
-    <w:p>
-      <w:pPr>
-        <w:rPr>
-          <w:lang w:val="en-US"/>
-        </w:rPr>
-      </w:pPr>
-    </w:p>
-    <w:p>
-      <w:pPr>
-        <w:rPr>
-          <w:lang w:val="en-US"/>
-        </w:rPr>
-      </w:pPr>
+        <w:rPr>
+          <w:lang w:val="fr-BE"/>
+        </w:rPr>
+      </w:pPr>
+      <w:r>
+        <w:rPr>
+          <w:lang w:val="fr-BE"/>
+        </w:rPr>
+        <w:t xml:space="preserve">La classe </w:t>
+      </w:r>
+      <w:proofErr w:type="spellStart"/>
+      <w:r>
+        <w:rPr>
+          <w:lang w:val="fr-BE"/>
+        </w:rPr>
+        <w:t>APIManager</w:t>
+      </w:r>
+      <w:proofErr w:type="spellEnd"/>
+      <w:r>
+        <w:rPr>
+          <w:lang w:val="fr-BE"/>
+        </w:rPr>
+        <w:t xml:space="preserve"> me sert d'interface pour récupérer certaines données depuis </w:t>
+      </w:r>
+      <w:r>
+        <w:rPr>
+          <w:lang w:val="fr-BE"/>
+        </w:rPr>
+        <w:t>l'</w:t>
+      </w:r>
+      <w:r>
+        <w:rPr>
+          <w:lang w:val="fr-BE"/>
+        </w:rPr>
+        <w:t>API</w:t>
+      </w:r>
+      <w:r>
+        <w:rPr>
+          <w:lang w:val="fr-BE"/>
+        </w:rPr>
+        <w:t xml:space="preserve">. </w:t>
+      </w:r>
     </w:p>
     <w:sectPr>
       <w:headerReference w:type="default" r:id="rId17"/>
@@ -6736,6 +5935,95 @@
     </w:lvl>
   </w:abstractNum>
   <w:abstractNum w:abstractNumId="6" w15:restartNumberingAfterBreak="0">
+    <w:nsid w:val="59BD6CFC"/>
+    <w:multiLevelType w:val="hybridMultilevel"/>
+    <w:tmpl w:val="47BE9DA2"/>
+    <w:lvl w:ilvl="0" w:tplc="10000011">
+      <w:start w:val="1"/>
+      <w:numFmt w:val="decimal"/>
+      <w:lvlText w:val="%1)"/>
+      <w:lvlJc w:val="left"/>
+      <w:pPr>
+        <w:ind w:left="720" w:hanging="360"/>
+      </w:pPr>
+      <w:rPr>
+        <w:rFonts w:hint="default"/>
+      </w:rPr>
+    </w:lvl>
+    <w:lvl w:ilvl="1" w:tplc="10000019" w:tentative="1">
+      <w:start w:val="1"/>
+      <w:numFmt w:val="lowerLetter"/>
+      <w:lvlText w:val="%2."/>
+      <w:lvlJc w:val="left"/>
+      <w:pPr>
+        <w:ind w:left="1440" w:hanging="360"/>
+      </w:pPr>
+    </w:lvl>
+    <w:lvl w:ilvl="2" w:tplc="1000001B" w:tentative="1">
+      <w:start w:val="1"/>
+      <w:numFmt w:val="lowerRoman"/>
+      <w:lvlText w:val="%3."/>
+      <w:lvlJc w:val="right"/>
+      <w:pPr>
+        <w:ind w:left="2160" w:hanging="180"/>
+      </w:pPr>
+    </w:lvl>
+    <w:lvl w:ilvl="3" w:tplc="1000000F" w:tentative="1">
+      <w:start w:val="1"/>
+      <w:numFmt w:val="decimal"/>
+      <w:lvlText w:val="%4."/>
+      <w:lvlJc w:val="left"/>
+      <w:pPr>
+        <w:ind w:left="2880" w:hanging="360"/>
+      </w:pPr>
+    </w:lvl>
+    <w:lvl w:ilvl="4" w:tplc="10000019" w:tentative="1">
+      <w:start w:val="1"/>
+      <w:numFmt w:val="lowerLetter"/>
+      <w:lvlText w:val="%5."/>
+      <w:lvlJc w:val="left"/>
+      <w:pPr>
+        <w:ind w:left="3600" w:hanging="360"/>
+      </w:pPr>
+    </w:lvl>
+    <w:lvl w:ilvl="5" w:tplc="1000001B" w:tentative="1">
+      <w:start w:val="1"/>
+      <w:numFmt w:val="lowerRoman"/>
+      <w:lvlText w:val="%6."/>
+      <w:lvlJc w:val="right"/>
+      <w:pPr>
+        <w:ind w:left="4320" w:hanging="180"/>
+      </w:pPr>
+    </w:lvl>
+    <w:lvl w:ilvl="6" w:tplc="1000000F" w:tentative="1">
+      <w:start w:val="1"/>
+      <w:numFmt w:val="decimal"/>
+      <w:lvlText w:val="%7."/>
+      <w:lvlJc w:val="left"/>
+      <w:pPr>
+        <w:ind w:left="5040" w:hanging="360"/>
+      </w:pPr>
+    </w:lvl>
+    <w:lvl w:ilvl="7" w:tplc="10000019" w:tentative="1">
+      <w:start w:val="1"/>
+      <w:numFmt w:val="lowerLetter"/>
+      <w:lvlText w:val="%8."/>
+      <w:lvlJc w:val="left"/>
+      <w:pPr>
+        <w:ind w:left="5760" w:hanging="360"/>
+      </w:pPr>
+    </w:lvl>
+    <w:lvl w:ilvl="8" w:tplc="1000001B" w:tentative="1">
+      <w:start w:val="1"/>
+      <w:numFmt w:val="lowerRoman"/>
+      <w:lvlText w:val="%9."/>
+      <w:lvlJc w:val="right"/>
+      <w:pPr>
+        <w:ind w:left="6480" w:hanging="180"/>
+      </w:pPr>
+    </w:lvl>
+  </w:abstractNum>
+  <w:abstractNum w:abstractNumId="7" w15:restartNumberingAfterBreak="0">
     <w:nsid w:val="63B26605"/>
     <w:multiLevelType w:val="hybridMultilevel"/>
     <w:tmpl w:val="1BE20806"/>
@@ -6849,7 +6137,7 @@
       </w:rPr>
     </w:lvl>
   </w:abstractNum>
-  <w:abstractNum w:abstractNumId="7" w15:restartNumberingAfterBreak="0">
+  <w:abstractNum w:abstractNumId="8" w15:restartNumberingAfterBreak="0">
     <w:nsid w:val="71645CDE"/>
     <w:multiLevelType w:val="hybridMultilevel"/>
     <w:tmpl w:val="D924EE14"/>
@@ -6963,7 +6251,120 @@
       </w:rPr>
     </w:lvl>
   </w:abstractNum>
-  <w:abstractNum w:abstractNumId="8" w15:restartNumberingAfterBreak="0">
+  <w:abstractNum w:abstractNumId="9" w15:restartNumberingAfterBreak="0">
+    <w:nsid w:val="763D4BA4"/>
+    <w:multiLevelType w:val="hybridMultilevel"/>
+    <w:tmpl w:val="E600300E"/>
+    <w:lvl w:ilvl="0" w:tplc="8B56040E">
+      <w:start w:val="1"/>
+      <w:numFmt w:val="bullet"/>
+      <w:lvlText w:val="-"/>
+      <w:lvlJc w:val="left"/>
+      <w:pPr>
+        <w:ind w:left="720" w:hanging="360"/>
+      </w:pPr>
+      <w:rPr>
+        <w:rFonts w:ascii="JetBrains Mono Light" w:eastAsiaTheme="minorEastAsia" w:hAnsi="JetBrains Mono Light" w:cs="JetBrains Mono Light" w:hint="default"/>
+      </w:rPr>
+    </w:lvl>
+    <w:lvl w:ilvl="1" w:tplc="10000003">
+      <w:start w:val="1"/>
+      <w:numFmt w:val="bullet"/>
+      <w:lvlText w:val="o"/>
+      <w:lvlJc w:val="left"/>
+      <w:pPr>
+        <w:ind w:left="1440" w:hanging="360"/>
+      </w:pPr>
+      <w:rPr>
+        <w:rFonts w:ascii="Courier New" w:hAnsi="Courier New" w:cs="Courier New" w:hint="default"/>
+      </w:rPr>
+    </w:lvl>
+    <w:lvl w:ilvl="2" w:tplc="10000005" w:tentative="1">
+      <w:start w:val="1"/>
+      <w:numFmt w:val="bullet"/>
+      <w:lvlText w:val=""/>
+      <w:lvlJc w:val="left"/>
+      <w:pPr>
+        <w:ind w:left="2160" w:hanging="360"/>
+      </w:pPr>
+      <w:rPr>
+        <w:rFonts w:ascii="Wingdings" w:hAnsi="Wingdings" w:hint="default"/>
+      </w:rPr>
+    </w:lvl>
+    <w:lvl w:ilvl="3" w:tplc="10000001" w:tentative="1">
+      <w:start w:val="1"/>
+      <w:numFmt w:val="bullet"/>
+      <w:lvlText w:val=""/>
+      <w:lvlJc w:val="left"/>
+      <w:pPr>
+        <w:ind w:left="2880" w:hanging="360"/>
+      </w:pPr>
+      <w:rPr>
+        <w:rFonts w:ascii="Symbol" w:hAnsi="Symbol" w:hint="default"/>
+      </w:rPr>
+    </w:lvl>
+    <w:lvl w:ilvl="4" w:tplc="10000003" w:tentative="1">
+      <w:start w:val="1"/>
+      <w:numFmt w:val="bullet"/>
+      <w:lvlText w:val="o"/>
+      <w:lvlJc w:val="left"/>
+      <w:pPr>
+        <w:ind w:left="3600" w:hanging="360"/>
+      </w:pPr>
+      <w:rPr>
+        <w:rFonts w:ascii="Courier New" w:hAnsi="Courier New" w:cs="Courier New" w:hint="default"/>
+      </w:rPr>
+    </w:lvl>
+    <w:lvl w:ilvl="5" w:tplc="10000005" w:tentative="1">
+      <w:start w:val="1"/>
+      <w:numFmt w:val="bullet"/>
+      <w:lvlText w:val=""/>
+      <w:lvlJc w:val="left"/>
+      <w:pPr>
+        <w:ind w:left="4320" w:hanging="360"/>
+      </w:pPr>
+      <w:rPr>
+        <w:rFonts w:ascii="Wingdings" w:hAnsi="Wingdings" w:hint="default"/>
+      </w:rPr>
+    </w:lvl>
+    <w:lvl w:ilvl="6" w:tplc="10000001" w:tentative="1">
+      <w:start w:val="1"/>
+      <w:numFmt w:val="bullet"/>
+      <w:lvlText w:val=""/>
+      <w:lvlJc w:val="left"/>
+      <w:pPr>
+        <w:ind w:left="5040" w:hanging="360"/>
+      </w:pPr>
+      <w:rPr>
+        <w:rFonts w:ascii="Symbol" w:hAnsi="Symbol" w:hint="default"/>
+      </w:rPr>
+    </w:lvl>
+    <w:lvl w:ilvl="7" w:tplc="10000003" w:tentative="1">
+      <w:start w:val="1"/>
+      <w:numFmt w:val="bullet"/>
+      <w:lvlText w:val="o"/>
+      <w:lvlJc w:val="left"/>
+      <w:pPr>
+        <w:ind w:left="5760" w:hanging="360"/>
+      </w:pPr>
+      <w:rPr>
+        <w:rFonts w:ascii="Courier New" w:hAnsi="Courier New" w:cs="Courier New" w:hint="default"/>
+      </w:rPr>
+    </w:lvl>
+    <w:lvl w:ilvl="8" w:tplc="10000005" w:tentative="1">
+      <w:start w:val="1"/>
+      <w:numFmt w:val="bullet"/>
+      <w:lvlText w:val=""/>
+      <w:lvlJc w:val="left"/>
+      <w:pPr>
+        <w:ind w:left="6480" w:hanging="360"/>
+      </w:pPr>
+      <w:rPr>
+        <w:rFonts w:ascii="Wingdings" w:hAnsi="Wingdings" w:hint="default"/>
+      </w:rPr>
+    </w:lvl>
+  </w:abstractNum>
+  <w:abstractNum w:abstractNumId="10" w15:restartNumberingAfterBreak="0">
     <w:nsid w:val="76DD47A5"/>
     <w:multiLevelType w:val="hybridMultilevel"/>
     <w:tmpl w:val="7026F964"/>
@@ -7078,7 +6479,7 @@
     </w:lvl>
   </w:abstractNum>
   <w:num w:numId="1" w16cid:durableId="700517412">
-    <w:abstractNumId w:val="6"/>
+    <w:abstractNumId w:val="7"/>
   </w:num>
   <w:num w:numId="2" w16cid:durableId="674576008">
     <w:abstractNumId w:val="5"/>
@@ -7090,10 +6491,10 @@
     <w:abstractNumId w:val="4"/>
   </w:num>
   <w:num w:numId="5" w16cid:durableId="1866942398">
-    <w:abstractNumId w:val="8"/>
+    <w:abstractNumId w:val="10"/>
   </w:num>
   <w:num w:numId="6" w16cid:durableId="1927807952">
-    <w:abstractNumId w:val="7"/>
+    <w:abstractNumId w:val="8"/>
   </w:num>
   <w:num w:numId="7" w16cid:durableId="818886709">
     <w:abstractNumId w:val="1"/>
@@ -7103,6 +6504,12 @@
   </w:num>
   <w:num w:numId="9" w16cid:durableId="1072699394">
     <w:abstractNumId w:val="2"/>
+  </w:num>
+  <w:num w:numId="10" w16cid:durableId="774329280">
+    <w:abstractNumId w:val="6"/>
+  </w:num>
+  <w:num w:numId="11" w16cid:durableId="1291397951">
+    <w:abstractNumId w:val="9"/>
   </w:num>
 </w:numbering>
 </file>
@@ -7716,6 +7123,7 @@
   <w:style w:type="character" w:default="1" w:styleId="DefaultParagraphFont">
     <w:name w:val="Default Paragraph Font"/>
     <w:uiPriority w:val="1"/>
+    <w:semiHidden/>
     <w:unhideWhenUsed/>
   </w:style>
   <w:style w:type="table" w:default="1" w:styleId="TableNormal">
@@ -8641,12 +8049,15 @@
   </w:compat>
   <w:rsids>
     <w:rsidRoot w:val="00CF7918"/>
+    <w:rsid w:val="00084DC2"/>
     <w:rsid w:val="0015515A"/>
     <w:rsid w:val="00273742"/>
     <w:rsid w:val="002A4E07"/>
     <w:rsid w:val="002C7812"/>
+    <w:rsid w:val="00554144"/>
     <w:rsid w:val="007135DE"/>
     <w:rsid w:val="00AF4191"/>
+    <w:rsid w:val="00C5438E"/>
     <w:rsid w:val="00CF7918"/>
   </w:rsids>
   <m:mathPr>

</xml_diff>